<commit_message>
clarified timings and treatments lab3
</commit_message>
<xml_diff>
--- a/docs/labs/Lab3-human-peripheral-circulation-dive-response/Lab3.docx
+++ b/docs/labs/Lab3-human-peripheral-circulation-dive-response/Lab3.docx
@@ -2855,7 +2855,7 @@
         <w:pStyle w:val="Compact"/>
       </w:pPr>
       <w:r>
-        <w:t xml:space="preserve">Use the Exercise 1 setup with the addition of the Respiratory Belt Transducer to input 3 (or 2) to measure leg volume. Check the channel settings to make sure they match the inputs. Ask your TA for the proper settings.</w:t>
+        <w:t xml:space="preserve">Switch the PowerLab to the Dive Response settings. You should have the Finger Pulse transducer in channel 1 and the Respiratory Belt Transducer to input 2 to measure leg volume. Check the channel settings to make sure they match the inputs. Ask your TA for the proper settings. In this experiment, the sphygnamanometer is used to pressurize the thigh and not plugged in to PowerLab.</w:t>
       </w:r>
     </w:p>
     <w:p>
@@ -3125,7 +3125,7 @@
               <w:pStyle w:val="BodyText"/>
             </w:pPr>
             <w:pPr>
-              <w:spacing w:before="16"/>
+              <w:spacing w:before="16" w:after="16"/>
             </w:pPr>
             <w:r>
               <w:t xml:space="preserve">We can quantify the volume in your peripheral circulation (specifically your lower leg) by assessing</w:t>
@@ -3145,89 +3145,6 @@
             </w:r>
             <w:r>
               <w:t xml:space="preserve">for a standard time interval. By constricting blood flow to the lower limb, we will prevent venous return of the blood. Because the veins have little smooth muscle, it is relatively easy to stop venous return.</w:t>
-            </w:r>
-          </w:p>
-          <w:p>
-            <w:pPr>
-              <w:pStyle w:val="BodyText"/>
-            </w:pPr>
-            <w:pPr>
-              <w:spacing w:after="16"/>
-            </w:pPr>
-            <w:r>
-              <w:t xml:space="preserve">You will use the sphygnomanometer cuff to cut off circulation in the leg for 30 sec. at the upper thigh. The respiratory belt transducer senses stretch and can be used to measure</w:t>
-            </w:r>
-            <w:r>
-              <w:t xml:space="preserve"> </w:t>
-            </w:r>
-            <w:r>
-              <w:rPr>
-                <w:bCs/>
-                <w:b/>
-              </w:rPr>
-              <w:t xml:space="preserve">calf volume</w:t>
-            </w:r>
-            <w:r>
-              <w:t xml:space="preserve"> </w:t>
-            </w:r>
-            <w:r>
-              <w:t xml:space="preserve">(</w:t>
-            </w:r>
-            <w:hyperlink w:anchor="fig-calf">
-              <w:r>
-                <w:rPr>
-                  <w:rStyle w:val="Hyperlink"/>
-                </w:rPr>
-                <w:t xml:space="preserve">Figure 4</w:t>
-              </w:r>
-            </w:hyperlink>
-            <w:r>
-              <w:t xml:space="preserve">)</w:t>
-            </w:r>
-            <w:r>
-              <w:t xml:space="preserve"> </w:t>
-            </w:r>
-            <w:r>
-              <w:rPr>
-                <w:bCs/>
-                <w:b/>
-              </w:rPr>
-              <w:t xml:space="preserve">before</w:t>
-            </w:r>
-            <w:r>
-              <w:t xml:space="preserve"> </w:t>
-            </w:r>
-            <w:r>
-              <w:t xml:space="preserve">inflating the cuff,</w:t>
-            </w:r>
-            <w:r>
-              <w:t xml:space="preserve"> </w:t>
-            </w:r>
-            <w:r>
-              <w:rPr>
-                <w:bCs/>
-                <w:b/>
-              </w:rPr>
-              <w:t xml:space="preserve">during 30 sec of inflation</w:t>
-            </w:r>
-            <w:r>
-              <w:t xml:space="preserve">, and</w:t>
-            </w:r>
-            <w:r>
-              <w:t xml:space="preserve"> </w:t>
-            </w:r>
-            <w:r>
-              <w:rPr>
-                <w:bCs/>
-                <w:b/>
-              </w:rPr>
-              <w:t xml:space="preserve">after deflating</w:t>
-            </w:r>
-            <w:r>
-              <w:t xml:space="preserve"> </w:t>
-            </w:r>
-            <w:r>
-              <w:t xml:space="preserve">the cuff.</w:t>
             </w:r>
           </w:p>
         </w:tc>
@@ -3337,6 +3254,86 @@
           </w:tcPr>
           <w:p>
             <w:pPr>
+              <w:pStyle w:val="BodyText"/>
+            </w:pPr>
+            <w:pPr>
+              <w:spacing w:before="16"/>
+            </w:pPr>
+            <w:r>
+              <w:t xml:space="preserve">You will use the sphygnomanometer cuff to cut off circulation in the leg for 20 sec. at the upper thigh. The respiratory belt transducer senses stretch and can be used to measure</w:t>
+            </w:r>
+            <w:r>
+              <w:t xml:space="preserve"> </w:t>
+            </w:r>
+            <w:r>
+              <w:rPr>
+                <w:bCs/>
+                <w:b/>
+              </w:rPr>
+              <w:t xml:space="preserve">calf volume</w:t>
+            </w:r>
+            <w:r>
+              <w:t xml:space="preserve"> </w:t>
+            </w:r>
+            <w:r>
+              <w:t xml:space="preserve">(</w:t>
+            </w:r>
+            <w:hyperlink w:anchor="fig-calf">
+              <w:r>
+                <w:rPr>
+                  <w:rStyle w:val="Hyperlink"/>
+                </w:rPr>
+                <w:t xml:space="preserve">Figure 4</w:t>
+              </w:r>
+            </w:hyperlink>
+            <w:r>
+              <w:t xml:space="preserve">)</w:t>
+            </w:r>
+            <w:r>
+              <w:t xml:space="preserve"> </w:t>
+            </w:r>
+            <w:r>
+              <w:rPr>
+                <w:bCs/>
+                <w:b/>
+              </w:rPr>
+              <w:t xml:space="preserve">before</w:t>
+            </w:r>
+            <w:r>
+              <w:t xml:space="preserve">,</w:t>
+            </w:r>
+            <w:r>
+              <w:t xml:space="preserve"> </w:t>
+            </w:r>
+            <w:r>
+              <w:rPr>
+                <w:bCs/>
+                <w:b/>
+              </w:rPr>
+              <w:t xml:space="preserve">during inflation</w:t>
+            </w:r>
+            <w:r>
+              <w:t xml:space="preserve">, and</w:t>
+            </w:r>
+            <w:r>
+              <w:t xml:space="preserve"> </w:t>
+            </w:r>
+            <w:r>
+              <w:rPr>
+                <w:bCs/>
+                <w:b/>
+              </w:rPr>
+              <w:t xml:space="preserve">after deflating</w:t>
+            </w:r>
+            <w:r>
+              <w:t xml:space="preserve"> </w:t>
+            </w:r>
+            <w:r>
+              <w:t xml:space="preserve">the cuff (recovery).</w:t>
+            </w:r>
+          </w:p>
+          <w:p>
+            <w:pPr>
               <w:numPr>
                 <w:ilvl w:val="0"/>
                 <w:numId w:val="1014"/>
@@ -3404,7 +3401,7 @@
               <w:t xml:space="preserve"> </w:t>
             </w:r>
             <w:r>
-              <w:t xml:space="preserve">(or whatever pressure feels tight enough to restrict blood flow for the subject [I used 80 mmHg], should be same for all measurements),</w:t>
+              <w:t xml:space="preserve">(or whatever pressure feels tight enough to restrict blood flow for the subject [I used 80 mmHg], the pressure should be same for all measurements),</w:t>
             </w:r>
           </w:p>
           <w:p>
@@ -3449,7 +3446,7 @@
                 <w:iCs/>
                 <w:i/>
               </w:rPr>
-              <w:t xml:space="preserve">NOTE: You may have to gently squeeze the bulb to keep pressure at 80 mmHg.</w:t>
+              <w:t xml:space="preserve">NOTE: You may have to gently squeeze the bulb to keep pressure constant.</w:t>
             </w:r>
             <w:r>
               <w:t xml:space="preserve">)</w:t>
@@ -3877,7 +3874,7 @@
         <w:t xml:space="preserve">”</w:t>
       </w:r>
       <w:r>
-        <w:t xml:space="preserve">. Record for 30 sec or until leg volume stabilizes.</w:t>
+        <w:t xml:space="preserve">. Record for 30 sec or until leg volume and HR stabilizes.</w:t>
       </w:r>
     </w:p>
     <w:p>
@@ -4099,7 +4096,7 @@
               <w:pStyle w:val="Compact"/>
             </w:pPr>
             <w:r>
-              <w:t xml:space="preserve">Work out in advance what your signals will be for timing vs. resurfacing.</w:t>
+              <w:t xml:space="preserve">Work out in advance what your signals will be for timing (10s mark) vs. resurfacing.</w:t>
             </w:r>
           </w:p>
           <w:p>
@@ -4240,7 +4237,17 @@
         <w:pStyle w:val="Compact"/>
       </w:pPr>
       <w:r>
-        <w:t xml:space="preserve">Rapidly inflate cuff to 60mmHg, comment</w:t>
+        <w:rPr>
+          <w:bCs/>
+          <w:b/>
+        </w:rPr>
+        <w:t xml:space="preserve">Rapidly</w:t>
+      </w:r>
+      <w:r>
+        <w:t xml:space="preserve"> </w:t>
+      </w:r>
+      <w:r>
+        <w:t xml:space="preserve">inflate cuff to 60mmHg, comment</w:t>
       </w:r>
       <w:r>
         <w:t xml:space="preserve"> </w:t>
@@ -4297,7 +4304,17 @@
         <w:pStyle w:val="Compact"/>
       </w:pPr>
       <w:r>
-        <w:t xml:space="preserve">Rapidly release all cuff pressure. Comment</w:t>
+        <w:rPr>
+          <w:bCs/>
+          <w:b/>
+        </w:rPr>
+        <w:t xml:space="preserve">Rapidly</w:t>
+      </w:r>
+      <w:r>
+        <w:t xml:space="preserve"> </w:t>
+      </w:r>
+      <w:r>
+        <w:t xml:space="preserve">release all cuff pressure. Comment</w:t>
       </w:r>
       <w:r>
         <w:t xml:space="preserve"> </w:t>
@@ -4312,10 +4329,68 @@
         <w:t xml:space="preserve">”</w:t>
       </w:r>
       <w:r>
-        <w:t xml:space="preserve">, and record for 30 sec.</w:t>
+        <w:t xml:space="preserve">, and record for 10 sec.</w:t>
       </w:r>
       <w:r>
         <w:br/>
+      </w:r>
+    </w:p>
+    <w:p>
+      <w:pPr>
+        <w:numPr>
+          <w:ilvl w:val="1"/>
+          <w:numId w:val="1019"/>
+        </w:numPr>
+        <w:pStyle w:val="Compact"/>
+      </w:pPr>
+      <w:r>
+        <w:t xml:space="preserve">Signal to the subject to</w:t>
+      </w:r>
+      <w:r>
+        <w:t xml:space="preserve"> </w:t>
+      </w:r>
+      <w:r>
+        <w:rPr>
+          <w:bCs/>
+          <w:b/>
+        </w:rPr>
+        <w:t xml:space="preserve">resurface</w:t>
+      </w:r>
+      <w:r>
+        <w:t xml:space="preserve"> </w:t>
+      </w:r>
+      <w:r>
+        <w:t xml:space="preserve">and breathe normally with face just above water. Comment</w:t>
+      </w:r>
+      <w:r>
+        <w:t xml:space="preserve"> </w:t>
+      </w:r>
+      <w:r>
+        <w:t xml:space="preserve">“</w:t>
+      </w:r>
+      <w:r>
+        <w:t xml:space="preserve">normal breathing</w:t>
+      </w:r>
+      <w:r>
+        <w:t xml:space="preserve">”</w:t>
+      </w:r>
+      <w:r>
+        <w:t xml:space="preserve"> </w:t>
+      </w:r>
+      <w:r>
+        <w:t xml:space="preserve">and record for 10 sec. </w:t>
+      </w:r>
+    </w:p>
+    <w:p>
+      <w:pPr>
+        <w:numPr>
+          <w:ilvl w:val="1"/>
+          <w:numId w:val="1019"/>
+        </w:numPr>
+        <w:pStyle w:val="Compact"/>
+      </w:pPr>
+      <w:r>
+        <w:t xml:space="preserve">Allow subject to gently dry face.</w:t>
       </w:r>
     </w:p>
     <w:p>
@@ -4331,31 +4406,13 @@
           <w:bCs/>
           <w:b/>
         </w:rPr>
-        <w:t xml:space="preserve">Recovery:</w:t>
-      </w:r>
-      <w:r>
-        <w:t xml:space="preserve"> </w:t>
-      </w:r>
-      <w:r>
-        <w:t xml:space="preserve">Signal to the subject to resurface and breathe normally with face just above water. Comment</w:t>
-      </w:r>
-      <w:r>
-        <w:t xml:space="preserve"> </w:t>
-      </w:r>
-      <w:r>
-        <w:t xml:space="preserve">“</w:t>
-      </w:r>
-      <w:r>
-        <w:t xml:space="preserve">recovery</w:t>
-      </w:r>
-      <w:r>
-        <w:t xml:space="preserve">”</w:t>
-      </w:r>
-      <w:r>
-        <w:t xml:space="preserve"> </w:t>
-      </w:r>
-      <w:r>
-        <w:t xml:space="preserve">and record for 10 sec or until until leg volume stabilizes. Perform a leg volume measurement:</w:t>
+        <w:t xml:space="preserve">Post-dive:</w:t>
+      </w:r>
+      <w:r>
+        <w:t xml:space="preserve"> </w:t>
+      </w:r>
+      <w:r>
+        <w:t xml:space="preserve">Perform a leg volume measurement post-dive.</w:t>
       </w:r>
     </w:p>
     <w:p>
@@ -4367,7 +4424,7 @@
         <w:pStyle w:val="Compact"/>
       </w:pPr>
       <w:r>
-        <w:t xml:space="preserve">Rapidly inflate cuff to 60mmHg, comment</w:t>
+        <w:t xml:space="preserve">Comment</w:t>
       </w:r>
       <w:r>
         <w:t xml:space="preserve"> </w:t>
@@ -4376,16 +4433,16 @@
         <w:t xml:space="preserve">“</w:t>
       </w:r>
       <w:r>
-        <w:t xml:space="preserve">cuff inflated</w:t>
+        <w:t xml:space="preserve">post-dive</w:t>
       </w:r>
       <w:r>
         <w:t xml:space="preserve">”</w:t>
       </w:r>
       <w:r>
-        <w:t xml:space="preserve">.</w:t>
-      </w:r>
-      <w:r>
-        <w:br/>
+        <w:t xml:space="preserve"> </w:t>
+      </w:r>
+      <w:r>
+        <w:t xml:space="preserve">and record for 10 sec. </w:t>
       </w:r>
     </w:p>
     <w:p>
@@ -4397,7 +4454,25 @@
         <w:pStyle w:val="Compact"/>
       </w:pPr>
       <w:r>
-        <w:t xml:space="preserve">Record for 20 sec. </w:t>
+        <w:t xml:space="preserve">Rapidly inflate cuff to 60mmHg, comment</w:t>
+      </w:r>
+      <w:r>
+        <w:t xml:space="preserve"> </w:t>
+      </w:r>
+      <w:r>
+        <w:t xml:space="preserve">“</w:t>
+      </w:r>
+      <w:r>
+        <w:t xml:space="preserve">cuff inflated</w:t>
+      </w:r>
+      <w:r>
+        <w:t xml:space="preserve">”</w:t>
+      </w:r>
+      <w:r>
+        <w:t xml:space="preserve"> </w:t>
+      </w:r>
+      <w:r>
+        <w:t xml:space="preserve">and record for 20 sec. </w:t>
       </w:r>
     </w:p>
     <w:p>
@@ -4424,22 +4499,7 @@
         <w:t xml:space="preserve">”</w:t>
       </w:r>
       <w:r>
-        <w:t xml:space="preserve">, and record for 30 sec.</w:t>
-      </w:r>
-      <w:r>
-        <w:br/>
-      </w:r>
-    </w:p>
-    <w:p>
-      <w:pPr>
-        <w:numPr>
-          <w:ilvl w:val="0"/>
-          <w:numId w:val="1018"/>
-        </w:numPr>
-        <w:pStyle w:val="Compact"/>
-      </w:pPr>
-      <w:r>
-        <w:t xml:space="preserve">Stop recording and allow subject to dry face.</w:t>
+        <w:t xml:space="preserve">, and record for 10 sec. </w:t>
       </w:r>
     </w:p>
     <w:bookmarkEnd w:id="83"/>
@@ -4588,152 +4648,397 @@
         <w:t xml:space="preserve">”</w:t>
       </w:r>
       <w:r>
-        <w:t xml:space="preserve">, and record for 30 sec.</w:t>
+        <w:t xml:space="preserve">, and record for 10 sec.</w:t>
       </w:r>
       <w:r>
         <w:br/>
+      </w:r>
+    </w:p>
+    <w:p>
+      <w:pPr>
+        <w:numPr>
+          <w:ilvl w:val="1"/>
+          <w:numId w:val="1022"/>
+        </w:numPr>
+        <w:pStyle w:val="Compact"/>
+      </w:pPr>
+      <w:r>
+        <w:t xml:space="preserve">Signal to the subject to</w:t>
+      </w:r>
+      <w:r>
+        <w:t xml:space="preserve"> </w:t>
+      </w:r>
+      <w:r>
+        <w:rPr>
+          <w:bCs/>
+          <w:b/>
+        </w:rPr>
+        <w:t xml:space="preserve">breathe normally</w:t>
+      </w:r>
+      <w:r>
+        <w:t xml:space="preserve"> </w:t>
+      </w:r>
+      <w:r>
+        <w:t xml:space="preserve">with face just above water. Comment</w:t>
+      </w:r>
+      <w:r>
+        <w:t xml:space="preserve"> </w:t>
+      </w:r>
+      <w:r>
+        <w:t xml:space="preserve">“</w:t>
+      </w:r>
+      <w:r>
+        <w:t xml:space="preserve">normal breathing</w:t>
+      </w:r>
+      <w:r>
+        <w:t xml:space="preserve">”</w:t>
+      </w:r>
+      <w:r>
+        <w:t xml:space="preserve"> </w:t>
+      </w:r>
+      <w:r>
+        <w:t xml:space="preserve">and record for 10 sec. </w:t>
+      </w:r>
+    </w:p>
+    <w:bookmarkEnd w:id="84"/>
+    <w:bookmarkStart w:id="85" w:name="d.-additional-experiment"/>
+    <w:p>
+      <w:pPr>
+        <w:pStyle w:val="Heading2"/>
+      </w:pPr>
+      <w:r>
+        <w:t xml:space="preserve">D. Additional Experiment</w:t>
+      </w:r>
+    </w:p>
+    <w:p>
+      <w:pPr>
+        <w:pStyle w:val="FirstParagraph"/>
+      </w:pPr>
+      <w:r>
+        <w:t xml:space="preserve">The simulated dive involves multiple stimuli simultaneously.</w:t>
+      </w:r>
+      <w:r>
+        <w:t xml:space="preserve"> </w:t>
+      </w:r>
+      <w:r>
+        <w:rPr>
+          <w:bCs/>
+          <w:b/>
+        </w:rPr>
+        <w:t xml:space="preserve">Brainstorm</w:t>
+      </w:r>
+      <w:r>
+        <w:t xml:space="preserve"> </w:t>
+      </w:r>
+      <w:r>
+        <w:t xml:space="preserve">how you might</w:t>
+      </w:r>
+      <w:r>
+        <w:t xml:space="preserve"> </w:t>
+      </w:r>
+      <w:r>
+        <w:rPr>
+          <w:iCs/>
+          <w:i/>
+        </w:rPr>
+        <w:t xml:space="preserve">identify the components which are actually</w:t>
+      </w:r>
+      <w:r>
+        <w:rPr>
+          <w:iCs/>
+          <w:i/>
+        </w:rPr>
+        <w:t xml:space="preserve"> </w:t>
+      </w:r>
+      <w:r>
+        <w:rPr>
+          <w:iCs/>
+          <w:i/>
+        </w:rPr>
+        <w:t xml:space="preserve">“</w:t>
+      </w:r>
+      <w:r>
+        <w:rPr>
+          <w:iCs/>
+          <w:i/>
+        </w:rPr>
+        <w:t xml:space="preserve">triggering</w:t>
+      </w:r>
+      <w:r>
+        <w:rPr>
+          <w:iCs/>
+          <w:i/>
+        </w:rPr>
+        <w:t xml:space="preserve">”</w:t>
+      </w:r>
+      <w:r>
+        <w:rPr>
+          <w:iCs/>
+          <w:i/>
+        </w:rPr>
+        <w:t xml:space="preserve"> </w:t>
+      </w:r>
+      <w:r>
+        <w:rPr>
+          <w:iCs/>
+          <w:i/>
+        </w:rPr>
+        <w:t xml:space="preserve">the dive response by isolating stimuli.</w:t>
+      </w:r>
+      <w:r>
+        <w:t xml:space="preserve"> </w:t>
+      </w:r>
+      <w:r>
+        <w:t xml:space="preserve">Are these components all necessary? Are they additive?</w:t>
+      </w:r>
+    </w:p>
+    <w:p>
+      <w:pPr>
+        <w:pStyle w:val="BodyText"/>
+      </w:pPr>
+      <w:r>
+        <w:t xml:space="preserve">Each group should</w:t>
+      </w:r>
+      <w:r>
+        <w:t xml:space="preserve"> </w:t>
+      </w:r>
+      <w:r>
+        <w:rPr>
+          <w:bCs/>
+          <w:b/>
+        </w:rPr>
+        <w:t xml:space="preserve">design and perform an experiment to isolate one potential stimulus</w:t>
+      </w:r>
+      <w:r>
+        <w:t xml:space="preserve"> </w:t>
+      </w:r>
+      <w:r>
+        <w:t xml:space="preserve">responsible for triggering the dive response. Get your idea approved by your TA. Share your results with the other groups.</w:t>
+      </w:r>
+      <w:r>
+        <w:t xml:space="preserve"> </w:t>
+      </w:r>
+      <w:r>
+        <w:rPr>
+          <w:iCs/>
+          <w:i/>
+        </w:rPr>
+        <w:t xml:space="preserve">Make sure you explain your methods carefully (including your logic) in your lab report.</w:t>
+      </w:r>
+    </w:p>
+    <w:bookmarkEnd w:id="85"/>
+    <w:bookmarkStart w:id="96" w:name="analysis-1"/>
+    <w:p>
+      <w:pPr>
+        <w:pStyle w:val="Heading2"/>
+      </w:pPr>
+      <w:r>
+        <w:t xml:space="preserve">Analysis</w:t>
+      </w:r>
+    </w:p>
+    <w:bookmarkStart w:id="87" w:name="change-in-heart-rate-and-pulse-amplitude"/>
+    <w:p>
+      <w:pPr>
+        <w:pStyle w:val="Heading3"/>
+      </w:pPr>
+      <w:r>
+        <w:t xml:space="preserve">Change in Heart Rate and Pulse Amplitude</w:t>
       </w:r>
     </w:p>
     <w:p>
       <w:pPr>
         <w:numPr>
           <w:ilvl w:val="0"/>
-          <w:numId w:val="1021"/>
-        </w:numPr>
-        <w:pStyle w:val="Compact"/>
-      </w:pPr>
-      <w:r>
-        <w:rPr>
-          <w:bCs/>
-          <w:b/>
-        </w:rPr>
-        <w:t xml:space="preserve">Recovery:</w:t>
-      </w:r>
-      <w:r>
-        <w:t xml:space="preserve"> </w:t>
-      </w:r>
-      <w:r>
-        <w:t xml:space="preserve">Signal to the subject to breathe normally with face just above water. Comment</w:t>
-      </w:r>
-      <w:r>
-        <w:t xml:space="preserve"> </w:t>
-      </w:r>
-      <w:r>
-        <w:t xml:space="preserve">“</w:t>
-      </w:r>
-      <w:r>
-        <w:t xml:space="preserve">recovery</w:t>
-      </w:r>
-      <w:r>
-        <w:t xml:space="preserve">”</w:t>
-      </w:r>
-      <w:r>
-        <w:t xml:space="preserve"> </w:t>
-      </w:r>
-      <w:r>
-        <w:t xml:space="preserve">and record for 10 sec or until until leg volume stabilizes. Perform a leg volume measurement.</w:t>
-      </w:r>
-    </w:p>
-    <w:p>
-      <w:pPr>
-        <w:numPr>
-          <w:ilvl w:val="1"/>
           <w:numId w:val="1023"/>
         </w:numPr>
         <w:pStyle w:val="Compact"/>
       </w:pPr>
       <w:r>
-        <w:t xml:space="preserve">Rapidly inflate cuff to 60mmHg, comment</w:t>
-      </w:r>
-      <w:r>
-        <w:t xml:space="preserve"> </w:t>
-      </w:r>
-      <w:r>
-        <w:t xml:space="preserve">“</w:t>
-      </w:r>
-      <w:r>
-        <w:t xml:space="preserve">cuff inflated</w:t>
-      </w:r>
-      <w:r>
-        <w:t xml:space="preserve">”</w:t>
-      </w:r>
-      <w:r>
-        <w:t xml:space="preserve">.</w:t>
-      </w:r>
-      <w:r>
-        <w:br/>
+        <w:t xml:space="preserve">First analyze the</w:t>
+      </w:r>
+      <w:r>
+        <w:t xml:space="preserve"> </w:t>
+      </w:r>
+      <w:r>
+        <w:rPr>
+          <w:bCs/>
+          <w:b/>
+        </w:rPr>
+        <w:t xml:space="preserve">Control Experiment</w:t>
+      </w:r>
+      <w:r>
+        <w:t xml:space="preserve"> </w:t>
+      </w:r>
+      <w:r>
+        <w:t xml:space="preserve">and</w:t>
+      </w:r>
+      <w:r>
+        <w:t xml:space="preserve"> </w:t>
+      </w:r>
+      <w:r>
+        <w:rPr>
+          <w:bCs/>
+          <w:b/>
+        </w:rPr>
+        <w:t xml:space="preserve">Dive Response</w:t>
+      </w:r>
+      <w:r>
+        <w:t xml:space="preserve"> </w:t>
+      </w:r>
+      <w:r>
+        <w:t xml:space="preserve">data.</w:t>
       </w:r>
     </w:p>
     <w:p>
       <w:pPr>
         <w:numPr>
-          <w:ilvl w:val="1"/>
+          <w:ilvl w:val="0"/>
           <w:numId w:val="1023"/>
         </w:numPr>
         <w:pStyle w:val="Compact"/>
       </w:pPr>
       <w:r>
-        <w:t xml:space="preserve">Record for 20 sec. </w:t>
+        <w:t xml:space="preserve">Open the data in the Chart View and</w:t>
+      </w:r>
+      <w:r>
+        <w:t xml:space="preserve"> </w:t>
+      </w:r>
+      <w:r>
+        <w:rPr>
+          <w:bCs/>
+          <w:b/>
+        </w:rPr>
+        <w:t xml:space="preserve">Autoscale</w:t>
+      </w:r>
+      <w:r>
+        <w:t xml:space="preserve">, if necessary. Change the compression of the data trace so the entire exercise can be viewed at once. Identify the</w:t>
+      </w:r>
+      <w:r>
+        <w:t xml:space="preserve"> </w:t>
+      </w:r>
+      <w:r>
+        <w:rPr>
+          <w:bCs/>
+          <w:b/>
+        </w:rPr>
+        <w:t xml:space="preserve">rest</w:t>
+      </w:r>
+      <w:r>
+        <w:t xml:space="preserve"> </w:t>
+      </w:r>
+      <w:r>
+        <w:t xml:space="preserve">section of the data and change the compression to find a representative cycle.</w:t>
+      </w:r>
+      <w:r>
+        <w:t xml:space="preserve"> </w:t>
+      </w:r>
+      <w:r>
+        <w:rPr>
+          <w:iCs/>
+          <w:i/>
+        </w:rPr>
+        <w:t xml:space="preserve">You can change the compression and scale as often as required.</w:t>
       </w:r>
     </w:p>
     <w:p>
       <w:pPr>
         <w:numPr>
-          <w:ilvl w:val="1"/>
+          <w:ilvl w:val="0"/>
           <w:numId w:val="1023"/>
         </w:numPr>
         <w:pStyle w:val="Compact"/>
       </w:pPr>
       <w:r>
-        <w:t xml:space="preserve">Rapidly release all pressure. Comment</w:t>
-      </w:r>
-      <w:r>
-        <w:t xml:space="preserve"> </w:t>
-      </w:r>
-      <w:r>
-        <w:t xml:space="preserve">“</w:t>
-      </w:r>
-      <w:r>
-        <w:t xml:space="preserve">deflated</w:t>
-      </w:r>
-      <w:r>
-        <w:t xml:space="preserve">”</w:t>
-      </w:r>
-      <w:r>
-        <w:t xml:space="preserve">, and record for 30.</w:t>
-      </w:r>
-      <w:r>
-        <w:br/>
+        <w:t xml:space="preserve">Move the</w:t>
+      </w:r>
+      <w:r>
+        <w:t xml:space="preserve"> </w:t>
+      </w:r>
+      <w:r>
+        <w:rPr>
+          <w:bCs/>
+          <w:b/>
+        </w:rPr>
+        <w:t xml:space="preserve">Waveform Cursor</w:t>
+      </w:r>
+      <w:r>
+        <w:t xml:space="preserve"> </w:t>
+      </w:r>
+      <w:r>
+        <w:t xml:space="preserve">to a representative cycle on the</w:t>
+      </w:r>
+      <w:r>
+        <w:t xml:space="preserve"> </w:t>
+      </w:r>
+      <w:r>
+        <w:rPr>
+          <w:bCs/>
+          <w:b/>
+        </w:rPr>
+        <w:t xml:space="preserve">pulse</w:t>
+      </w:r>
+      <w:r>
+        <w:t xml:space="preserve"> </w:t>
+      </w:r>
+      <w:r>
+        <w:t xml:space="preserve">channel during</w:t>
+      </w:r>
+      <w:r>
+        <w:t xml:space="preserve"> </w:t>
+      </w:r>
+      <w:r>
+        <w:rPr>
+          <w:bCs/>
+          <w:b/>
+        </w:rPr>
+        <w:t xml:space="preserve">rest</w:t>
+      </w:r>
+      <w:r>
+        <w:t xml:space="preserve">. Collect the values for</w:t>
+      </w:r>
+      <w:r>
+        <w:t xml:space="preserve"> </w:t>
+      </w:r>
+      <w:r>
+        <w:rPr>
+          <w:bCs/>
+          <w:b/>
+        </w:rPr>
+        <w:t xml:space="preserve">heart rate</w:t>
+      </w:r>
+      <w:r>
+        <w:t xml:space="preserve"> </w:t>
+      </w:r>
+      <w:r>
+        <w:t xml:space="preserve">and</w:t>
+      </w:r>
+      <w:r>
+        <w:t xml:space="preserve"> </w:t>
+      </w:r>
+      <w:r>
+        <w:rPr>
+          <w:bCs/>
+          <w:b/>
+        </w:rPr>
+        <w:t xml:space="preserve">pulse amplitude</w:t>
+      </w:r>
+      <w:r>
+        <w:t xml:space="preserve"> </w:t>
+      </w:r>
+      <w:r>
+        <w:t xml:space="preserve">at the pulse peak.</w:t>
       </w:r>
     </w:p>
     <w:p>
       <w:pPr>
         <w:numPr>
           <w:ilvl w:val="0"/>
-          <w:numId w:val="1021"/>
+          <w:numId w:val="1023"/>
         </w:numPr>
         <w:pStyle w:val="Compact"/>
       </w:pPr>
       <w:r>
-        <w:t xml:space="preserve">Stop recording.</w:t>
-      </w:r>
-    </w:p>
-    <w:bookmarkEnd w:id="84"/>
-    <w:bookmarkStart w:id="85" w:name="d.-additional-experiment"/>
-    <w:p>
-      <w:pPr>
-        <w:pStyle w:val="Heading2"/>
-      </w:pPr>
-      <w:r>
-        <w:t xml:space="preserve">D. Additional Experiment</w:t>
-      </w:r>
-    </w:p>
-    <w:p>
-      <w:pPr>
-        <w:pStyle w:val="FirstParagraph"/>
-      </w:pPr>
-      <w:r>
-        <w:t xml:space="preserve">The simulated dive involves multiple stimuli simultaneously.</w:t>
+        <w:t xml:space="preserve">Collect</w:t>
       </w:r>
       <w:r>
         <w:t xml:space="preserve"> </w:t>
@@ -4743,79 +5048,13 @@
           <w:bCs/>
           <w:b/>
         </w:rPr>
-        <w:t xml:space="preserve">Brainstorm</w:t>
-      </w:r>
-      <w:r>
-        <w:t xml:space="preserve"> </w:t>
-      </w:r>
-      <w:r>
-        <w:t xml:space="preserve">how you might</w:t>
-      </w:r>
-      <w:r>
-        <w:t xml:space="preserve"> </w:t>
-      </w:r>
-      <w:r>
-        <w:rPr>
-          <w:iCs/>
-          <w:i/>
-        </w:rPr>
-        <w:t xml:space="preserve">identify the components which are actually</w:t>
-      </w:r>
-      <w:r>
-        <w:rPr>
-          <w:iCs/>
-          <w:i/>
-        </w:rPr>
-        <w:t xml:space="preserve"> </w:t>
-      </w:r>
-      <w:r>
-        <w:rPr>
-          <w:iCs/>
-          <w:i/>
-        </w:rPr>
-        <w:t xml:space="preserve">“</w:t>
-      </w:r>
-      <w:r>
-        <w:rPr>
-          <w:iCs/>
-          <w:i/>
-        </w:rPr>
-        <w:t xml:space="preserve">triggering</w:t>
-      </w:r>
-      <w:r>
-        <w:rPr>
-          <w:iCs/>
-          <w:i/>
-        </w:rPr>
-        <w:t xml:space="preserve">”</w:t>
-      </w:r>
-      <w:r>
-        <w:rPr>
-          <w:iCs/>
-          <w:i/>
-        </w:rPr>
-        <w:t xml:space="preserve"> </w:t>
-      </w:r>
-      <w:r>
-        <w:rPr>
-          <w:iCs/>
-          <w:i/>
-        </w:rPr>
-        <w:t xml:space="preserve">the dive response by isolating stimuli.</w:t>
-      </w:r>
-      <w:r>
-        <w:t xml:space="preserve"> </w:t>
-      </w:r>
-      <w:r>
-        <w:t xml:space="preserve">Are these components all necessary? Are they additive?</w:t>
-      </w:r>
-    </w:p>
-    <w:p>
-      <w:pPr>
-        <w:pStyle w:val="BodyText"/>
-      </w:pPr>
-      <w:r>
-        <w:t xml:space="preserve">Each group should</w:t>
+        <w:t xml:space="preserve">heart rate</w:t>
+      </w:r>
+      <w:r>
+        <w:t xml:space="preserve"> </w:t>
+      </w:r>
+      <w:r>
+        <w:t xml:space="preserve">and</w:t>
       </w:r>
       <w:r>
         <w:t xml:space="preserve"> </w:t>
@@ -4825,193 +5064,87 @@
           <w:bCs/>
           <w:b/>
         </w:rPr>
-        <w:t xml:space="preserve">design and perform an experiment to isolate one potential stimulus</w:t>
-      </w:r>
-      <w:r>
-        <w:t xml:space="preserve"> </w:t>
-      </w:r>
-      <w:r>
-        <w:t xml:space="preserve">responsible for triggering the dive response. Get your idea approved by your TA. Share your results with the other groups.</w:t>
-      </w:r>
-      <w:r>
-        <w:t xml:space="preserve"> </w:t>
-      </w:r>
-      <w:r>
-        <w:rPr>
-          <w:iCs/>
-          <w:i/>
-        </w:rPr>
-        <w:t xml:space="preserve">Make sure you explain your methods carefully (including your logic) in your lab report.</w:t>
-      </w:r>
-    </w:p>
-    <w:bookmarkEnd w:id="85"/>
-    <w:bookmarkStart w:id="96" w:name="analysis-1"/>
-    <w:p>
-      <w:pPr>
-        <w:pStyle w:val="Heading2"/>
-      </w:pPr>
-      <w:r>
-        <w:t xml:space="preserve">Analysis</w:t>
-      </w:r>
-    </w:p>
-    <w:bookmarkStart w:id="86" w:name="change-in-heart-rate"/>
-    <w:p>
-      <w:pPr>
-        <w:pStyle w:val="Heading3"/>
-      </w:pPr>
-      <w:r>
-        <w:t xml:space="preserve">Change in heart rate</w:t>
+        <w:t xml:space="preserve">pulse amplitude</w:t>
+      </w:r>
+      <w:r>
+        <w:t xml:space="preserve"> </w:t>
+      </w:r>
+      <w:r>
+        <w:t xml:space="preserve">for:</w:t>
       </w:r>
     </w:p>
     <w:p>
       <w:pPr>
         <w:numPr>
-          <w:ilvl w:val="0"/>
+          <w:ilvl w:val="1"/>
           <w:numId w:val="1024"/>
         </w:numPr>
         <w:pStyle w:val="Compact"/>
       </w:pPr>
       <w:r>
-        <w:t xml:space="preserve">First analyze the</w:t>
-      </w:r>
-      <w:r>
-        <w:t xml:space="preserve"> </w:t>
-      </w:r>
-      <w:r>
-        <w:rPr>
-          <w:bCs/>
-          <w:b/>
-        </w:rPr>
-        <w:t xml:space="preserve">Dive Response</w:t>
-      </w:r>
-      <w:r>
-        <w:t xml:space="preserve"> </w:t>
-      </w:r>
-      <w:r>
-        <w:t xml:space="preserve">data.</w:t>
+        <w:t xml:space="preserve">rest</w:t>
       </w:r>
     </w:p>
     <w:p>
       <w:pPr>
         <w:numPr>
-          <w:ilvl w:val="0"/>
+          <w:ilvl w:val="1"/>
           <w:numId w:val="1024"/>
         </w:numPr>
         <w:pStyle w:val="Compact"/>
       </w:pPr>
       <w:r>
-        <w:t xml:space="preserve">Open the data in the Chart View and</w:t>
-      </w:r>
-      <w:r>
-        <w:t xml:space="preserve"> </w:t>
-      </w:r>
-      <w:r>
-        <w:rPr>
-          <w:bCs/>
-          <w:b/>
-        </w:rPr>
-        <w:t xml:space="preserve">Autoscale</w:t>
-      </w:r>
-      <w:r>
-        <w:t xml:space="preserve">, if necessary. Change the compression of the data trace so the entire exercise can be viewed at once. Identify the</w:t>
-      </w:r>
-      <w:r>
-        <w:t xml:space="preserve"> </w:t>
-      </w:r>
-      <w:r>
-        <w:rPr>
-          <w:bCs/>
-          <w:b/>
-        </w:rPr>
-        <w:t xml:space="preserve">rest</w:t>
-      </w:r>
-      <w:r>
-        <w:t xml:space="preserve"> </w:t>
-      </w:r>
-      <w:r>
-        <w:t xml:space="preserve">section of the data and change the compression to find a representative cycle.</w:t>
-      </w:r>
-      <w:r>
-        <w:t xml:space="preserve"> </w:t>
-      </w:r>
-      <w:r>
-        <w:rPr>
-          <w:iCs/>
-          <w:i/>
-        </w:rPr>
-        <w:t xml:space="preserve">You can change the compression and scale as often as required.</w:t>
+        <w:t xml:space="preserve">15 sec into the dive (a representative pulsewave during dive)</w:t>
       </w:r>
     </w:p>
     <w:p>
       <w:pPr>
         <w:numPr>
-          <w:ilvl w:val="0"/>
+          <w:ilvl w:val="1"/>
           <w:numId w:val="1024"/>
         </w:numPr>
         <w:pStyle w:val="Compact"/>
       </w:pPr>
       <w:r>
-        <w:t xml:space="preserve">Add a channel under the</w:t>
-      </w:r>
-      <w:r>
-        <w:t xml:space="preserve"> </w:t>
-      </w:r>
-      <w:r>
-        <w:rPr>
-          <w:bCs/>
-          <w:b/>
-        </w:rPr>
-        <w:t xml:space="preserve">Channel Settings</w:t>
-      </w:r>
-      <w:r>
-        <w:t xml:space="preserve"> </w:t>
-      </w:r>
-      <w:r>
-        <w:t xml:space="preserve">menu and set it show the</w:t>
-      </w:r>
-      <w:r>
-        <w:t xml:space="preserve"> </w:t>
-      </w:r>
-      <w:r>
-        <w:rPr>
-          <w:bCs/>
-          <w:b/>
-        </w:rPr>
-        <w:t xml:space="preserve">heart rate</w:t>
-      </w:r>
-      <w:r>
-        <w:t xml:space="preserve"> </w:t>
-      </w:r>
-      <w:r>
-        <w:t xml:space="preserve">in beats per minute (BPM) using the</w:t>
-      </w:r>
-      <w:r>
-        <w:t xml:space="preserve"> </w:t>
-      </w:r>
-      <w:r>
-        <w:rPr>
-          <w:bCs/>
-          <w:b/>
-        </w:rPr>
-        <w:t xml:space="preserve">cyclic measurement menu</w:t>
-      </w:r>
-      <w:r>
-        <w:t xml:space="preserve">.</w:t>
-      </w:r>
-      <w:r>
-        <w:br/>
+        <w:t xml:space="preserve">10 sec after the end of the dive (recovery)</w:t>
       </w:r>
     </w:p>
     <w:p>
       <w:pPr>
         <w:numPr>
-          <w:ilvl w:val="0"/>
+          <w:ilvl w:val="1"/>
           <w:numId w:val="1024"/>
         </w:numPr>
         <w:pStyle w:val="Compact"/>
       </w:pPr>
       <w:r>
-        <w:t xml:space="preserve">Move the</w:t>
+        <w:t xml:space="preserve">Tabulate the data in your notebook (for example see</w:t>
+      </w:r>
+      <w:r>
+        <w:t xml:space="preserve"> </w:t>
+      </w:r>
+      <w:hyperlink w:anchor="tbl-hrdata">
+        <w:r>
+          <w:rPr>
+            <w:rStyle w:val="Hyperlink"/>
+          </w:rPr>
+          <w:t xml:space="preserve">Table 1</w:t>
+        </w:r>
+      </w:hyperlink>
+      <w:r>
+        <w:t xml:space="preserve">)</w:t>
+      </w:r>
+    </w:p>
+    <w:p>
+      <w:pPr>
+        <w:numPr>
+          <w:ilvl w:val="0"/>
+          <w:numId w:val="1023"/>
+        </w:numPr>
+        <w:pStyle w:val="Compact"/>
+      </w:pPr>
+      <w:r>
+        <w:t xml:space="preserve">For the remaining experiments</w:t>
       </w:r>
       <w:r>
         <w:t xml:space="preserve"> </w:t>
@@ -5021,13 +5154,10 @@
           <w:bCs/>
           <w:b/>
         </w:rPr>
-        <w:t xml:space="preserve">Waveform Cursor</w:t>
-      </w:r>
-      <w:r>
-        <w:t xml:space="preserve"> </w:t>
-      </w:r>
-      <w:r>
-        <w:t xml:space="preserve">to a representative cycle on the</w:t>
+        <w:t xml:space="preserve">Post Dive</w:t>
+      </w:r>
+      <w:r>
+        <w:t xml:space="preserve">,</w:t>
       </w:r>
       <w:r>
         <w:t xml:space="preserve"> </w:t>
@@ -5037,13 +5167,13 @@
           <w:bCs/>
           <w:b/>
         </w:rPr>
-        <w:t xml:space="preserve">pulse</w:t>
-      </w:r>
-      <w:r>
-        <w:t xml:space="preserve"> </w:t>
-      </w:r>
-      <w:r>
-        <w:t xml:space="preserve">channel during</w:t>
+        <w:t xml:space="preserve">Breath Hold</w:t>
+      </w:r>
+      <w:r>
+        <w:t xml:space="preserve"> </w:t>
+      </w:r>
+      <w:r>
+        <w:t xml:space="preserve">experiment, and</w:t>
       </w:r>
       <w:r>
         <w:t xml:space="preserve"> </w:t>
@@ -5053,165 +5183,310 @@
           <w:bCs/>
           <w:b/>
         </w:rPr>
-        <w:t xml:space="preserve">rest</w:t>
-      </w:r>
-      <w:r>
-        <w:t xml:space="preserve">. Collect the values for</w:t>
-      </w:r>
-      <w:r>
-        <w:t xml:space="preserve"> </w:t>
-      </w:r>
-      <w:r>
-        <w:rPr>
-          <w:bCs/>
-          <w:b/>
-        </w:rPr>
-        <w:t xml:space="preserve">heart rate</w:t>
-      </w:r>
-      <w:r>
-        <w:t xml:space="preserve"> </w:t>
-      </w:r>
-      <w:r>
-        <w:t xml:space="preserve">and</w:t>
-      </w:r>
-      <w:r>
-        <w:t xml:space="preserve"> </w:t>
-      </w:r>
-      <w:r>
-        <w:rPr>
-          <w:bCs/>
-          <w:b/>
-        </w:rPr>
-        <w:t xml:space="preserve">pulse amplitude</w:t>
-      </w:r>
-      <w:r>
-        <w:t xml:space="preserve"> </w:t>
-      </w:r>
-      <w:r>
-        <w:t xml:space="preserve">at the pulse peak.</w:t>
-      </w:r>
-    </w:p>
-    <w:p>
-      <w:pPr>
-        <w:numPr>
-          <w:ilvl w:val="0"/>
-          <w:numId w:val="1024"/>
-        </w:numPr>
-        <w:pStyle w:val="Compact"/>
-      </w:pPr>
-      <w:r>
-        <w:t xml:space="preserve">Collect</w:t>
-      </w:r>
-      <w:r>
-        <w:t xml:space="preserve"> </w:t>
-      </w:r>
-      <w:r>
-        <w:rPr>
-          <w:bCs/>
-          <w:b/>
-        </w:rPr>
-        <w:t xml:space="preserve">heart rate</w:t>
-      </w:r>
-      <w:r>
-        <w:t xml:space="preserve"> </w:t>
-      </w:r>
-      <w:r>
-        <w:t xml:space="preserve">and</w:t>
-      </w:r>
-      <w:r>
-        <w:t xml:space="preserve"> </w:t>
-      </w:r>
-      <w:r>
-        <w:rPr>
-          <w:bCs/>
-          <w:b/>
-        </w:rPr>
-        <w:t xml:space="preserve">pulse amplitude</w:t>
-      </w:r>
-      <w:r>
-        <w:t xml:space="preserve"> </w:t>
-      </w:r>
-      <w:r>
-        <w:t xml:space="preserve">for:</w:t>
-      </w:r>
-    </w:p>
-    <w:p>
-      <w:pPr>
-        <w:numPr>
-          <w:ilvl w:val="1"/>
-          <w:numId w:val="1025"/>
-        </w:numPr>
-        <w:pStyle w:val="Compact"/>
-      </w:pPr>
-      <w:r>
-        <w:t xml:space="preserve">rest</w:t>
-      </w:r>
-    </w:p>
-    <w:p>
-      <w:pPr>
-        <w:numPr>
-          <w:ilvl w:val="1"/>
-          <w:numId w:val="1025"/>
-        </w:numPr>
-        <w:pStyle w:val="Compact"/>
-      </w:pPr>
-      <w:r>
-        <w:t xml:space="preserve">15 sec into the dive</w:t>
-      </w:r>
-    </w:p>
-    <w:p>
-      <w:pPr>
-        <w:numPr>
-          <w:ilvl w:val="1"/>
-          <w:numId w:val="1025"/>
-        </w:numPr>
-        <w:pStyle w:val="Compact"/>
-      </w:pPr>
-      <w:r>
-        <w:t xml:space="preserve">just before the end of the dive</w:t>
-      </w:r>
-    </w:p>
-    <w:p>
-      <w:pPr>
-        <w:numPr>
-          <w:ilvl w:val="1"/>
-          <w:numId w:val="1025"/>
-        </w:numPr>
-        <w:pStyle w:val="Compact"/>
-      </w:pPr>
-      <w:r>
-        <w:t xml:space="preserve">30 sec after the end of the dive (recovery)</w:t>
-      </w:r>
-    </w:p>
-    <w:p>
-      <w:pPr>
-        <w:numPr>
-          <w:ilvl w:val="0"/>
-          <w:numId w:val="1024"/>
-        </w:numPr>
-        <w:pStyle w:val="Compact"/>
-      </w:pPr>
-      <w:r>
-        <w:t xml:space="preserve">Conduct this analysis for the</w:t>
-      </w:r>
-      <w:r>
-        <w:t xml:space="preserve"> </w:t>
-      </w:r>
-      <w:r>
-        <w:rPr>
-          <w:bCs/>
-          <w:b/>
-        </w:rPr>
-        <w:t xml:space="preserve">Breath Hold</w:t>
-      </w:r>
-      <w:r>
-        <w:t xml:space="preserve"> </w:t>
-      </w:r>
-      <w:r>
-        <w:t xml:space="preserve">experiment.</w:t>
-      </w:r>
-    </w:p>
+        <w:t xml:space="preserve">Your Experiment</w:t>
+      </w:r>
+      <w:r>
+        <w:t xml:space="preserve">, you only need to collect heart rate and pulse amplitude data for the treatment period (pre-treatment and post-treatment not necessary;</w:t>
+      </w:r>
+      <w:r>
+        <w:t xml:space="preserve"> </w:t>
+      </w:r>
+      <w:hyperlink w:anchor="tbl-lvdata">
+        <w:r>
+          <w:rPr>
+            <w:rStyle w:val="Hyperlink"/>
+          </w:rPr>
+          <w:t xml:space="preserve">Table 2</w:t>
+        </w:r>
+      </w:hyperlink>
+      <w:r>
+        <w:t xml:space="preserve">)</w:t>
+      </w:r>
+    </w:p>
+    <w:bookmarkStart w:id="86" w:name="tbl-hrdata"/>
+    <w:p>
+      <w:pPr>
+        <w:pStyle w:val="TableCaption"/>
+      </w:pPr>
+      <w:r>
+        <w:t xml:space="preserve">Table 1: Heart rate and pulse amplitude should be recorded at rest, during the treatment, and during the recovery for each experiment.</w:t>
+      </w:r>
+    </w:p>
+    <w:tbl>
+      <w:tblPr>
+        <w:tblStyle w:val="Table"/>
+        <w:tblW w:type="auto" w:w="0"/>
+        <w:tblLook w:firstRow="1" w:lastRow="0" w:firstColumn="0" w:lastColumn="0" w:noHBand="0" w:noVBand="0" w:val="0020"/>
+        <w:jc w:val="start"/>
+        <w:tblCaption w:val="Table 1: Heart rate and pulse amplitude should be recorded at rest, during the treatment, and during the recovery for each experiment."/>
+      </w:tblPr>
+      <w:tblGrid>
+        <w:gridCol w:w="1584"/>
+        <w:gridCol w:w="1584"/>
+        <w:gridCol w:w="1584"/>
+        <w:gridCol w:w="1584"/>
+        <w:gridCol w:w="1584"/>
+      </w:tblGrid>
+      <w:tr>
+        <w:trPr>
+          <w:tblHeader w:val="true"/>
+        </w:trPr>
+        <w:tc>
+          <w:tcPr/>
+          <w:p>
+            <w:pPr>
+              <w:pStyle w:val="Compact"/>
+              <w:jc w:val="left"/>
+            </w:pPr>
+            <w:r>
+              <w:t xml:space="preserve">Experiment</w:t>
+            </w:r>
+          </w:p>
+        </w:tc>
+        <w:tc>
+          <w:tcPr/>
+          <w:p>
+            <w:pPr>
+              <w:pStyle w:val="Compact"/>
+              <w:jc w:val="left"/>
+            </w:pPr>
+            <w:r>
+              <w:t xml:space="preserve">Parameter</w:t>
+            </w:r>
+          </w:p>
+        </w:tc>
+        <w:tc>
+          <w:tcPr/>
+          <w:p>
+            <w:pPr>
+              <w:pStyle w:val="Compact"/>
+              <w:jc w:val="left"/>
+            </w:pPr>
+            <w:r>
+              <w:t xml:space="preserve">Rest</w:t>
+            </w:r>
+          </w:p>
+        </w:tc>
+        <w:tc>
+          <w:tcPr/>
+          <w:p>
+            <w:pPr>
+              <w:pStyle w:val="Compact"/>
+              <w:jc w:val="left"/>
+            </w:pPr>
+            <w:r>
+              <w:t xml:space="preserve">Treatment</w:t>
+            </w:r>
+          </w:p>
+        </w:tc>
+        <w:tc>
+          <w:tcPr/>
+          <w:p>
+            <w:pPr>
+              <w:pStyle w:val="Compact"/>
+              <w:jc w:val="left"/>
+            </w:pPr>
+            <w:r>
+              <w:t xml:space="preserve">Recovery</w:t>
+            </w:r>
+          </w:p>
+        </w:tc>
+      </w:tr>
+      <w:tr>
+        <w:tc>
+          <w:tcPr/>
+          <w:p>
+            <w:pPr>
+              <w:pStyle w:val="Compact"/>
+              <w:jc w:val="left"/>
+            </w:pPr>
+            <w:r>
+              <w:t xml:space="preserve">Control</w:t>
+            </w:r>
+          </w:p>
+        </w:tc>
+        <w:tc>
+          <w:tcPr/>
+          <w:p>
+            <w:pPr>
+              <w:pStyle w:val="Compact"/>
+              <w:jc w:val="left"/>
+            </w:pPr>
+            <w:r>
+              <w:t xml:space="preserve">heart rate (BPM)</w:t>
+            </w:r>
+          </w:p>
+        </w:tc>
+        <w:tc>
+          <w:tcPr/>
+          <w:p>
+            <w:pPr>
+              <w:pStyle w:val="Compact"/>
+            </w:pPr>
+          </w:p>
+        </w:tc>
+        <w:tc>
+          <w:tcPr/>
+          <w:p>
+            <w:pPr>
+              <w:pStyle w:val="Compact"/>
+            </w:pPr>
+          </w:p>
+        </w:tc>
+        <w:tc>
+          <w:tcPr/>
+          <w:p>
+            <w:pPr>
+              <w:pStyle w:val="Compact"/>
+            </w:pPr>
+          </w:p>
+        </w:tc>
+      </w:tr>
+      <w:tr>
+        <w:tc>
+          <w:tcPr/>
+          <w:p>
+            <w:pPr>
+              <w:pStyle w:val="Compact"/>
+            </w:pPr>
+          </w:p>
+        </w:tc>
+        <w:tc>
+          <w:tcPr/>
+          <w:p>
+            <w:pPr>
+              <w:pStyle w:val="Compact"/>
+              <w:jc w:val="left"/>
+            </w:pPr>
+            <w:r>
+              <w:t xml:space="preserve">pulse amplitude (mV)</w:t>
+            </w:r>
+          </w:p>
+        </w:tc>
+        <w:tc>
+          <w:tcPr/>
+          <w:p>
+            <w:pPr>
+              <w:pStyle w:val="Compact"/>
+            </w:pPr>
+          </w:p>
+        </w:tc>
+        <w:tc>
+          <w:tcPr/>
+          <w:p>
+            <w:pPr>
+              <w:pStyle w:val="Compact"/>
+            </w:pPr>
+          </w:p>
+        </w:tc>
+        <w:tc>
+          <w:tcPr/>
+          <w:p>
+            <w:pPr>
+              <w:pStyle w:val="Compact"/>
+            </w:pPr>
+          </w:p>
+        </w:tc>
+      </w:tr>
+      <w:tr>
+        <w:tc>
+          <w:tcPr/>
+          <w:p>
+            <w:pPr>
+              <w:pStyle w:val="Compact"/>
+              <w:jc w:val="left"/>
+            </w:pPr>
+            <w:r>
+              <w:t xml:space="preserve">Dive</w:t>
+            </w:r>
+          </w:p>
+        </w:tc>
+        <w:tc>
+          <w:tcPr/>
+          <w:p>
+            <w:pPr>
+              <w:pStyle w:val="Compact"/>
+              <w:jc w:val="left"/>
+            </w:pPr>
+            <w:r>
+              <w:t xml:space="preserve">heart rate (BPM)</w:t>
+            </w:r>
+          </w:p>
+        </w:tc>
+        <w:tc>
+          <w:tcPr/>
+          <w:p>
+            <w:pPr>
+              <w:pStyle w:val="Compact"/>
+            </w:pPr>
+          </w:p>
+        </w:tc>
+        <w:tc>
+          <w:tcPr/>
+          <w:p>
+            <w:pPr>
+              <w:pStyle w:val="Compact"/>
+            </w:pPr>
+          </w:p>
+        </w:tc>
+        <w:tc>
+          <w:tcPr/>
+          <w:p>
+            <w:pPr>
+              <w:pStyle w:val="Compact"/>
+            </w:pPr>
+          </w:p>
+        </w:tc>
+      </w:tr>
+      <w:tr>
+        <w:tc>
+          <w:tcPr/>
+          <w:p>
+            <w:pPr>
+              <w:pStyle w:val="Compact"/>
+            </w:pPr>
+          </w:p>
+        </w:tc>
+        <w:tc>
+          <w:tcPr/>
+          <w:p>
+            <w:pPr>
+              <w:pStyle w:val="Compact"/>
+              <w:jc w:val="left"/>
+            </w:pPr>
+            <w:r>
+              <w:t xml:space="preserve">pulse amplitude (mV)</w:t>
+            </w:r>
+          </w:p>
+        </w:tc>
+        <w:tc>
+          <w:tcPr/>
+          <w:p>
+            <w:pPr>
+              <w:pStyle w:val="Compact"/>
+            </w:pPr>
+          </w:p>
+        </w:tc>
+        <w:tc>
+          <w:tcPr/>
+          <w:p>
+            <w:pPr>
+              <w:pStyle w:val="Compact"/>
+            </w:pPr>
+          </w:p>
+        </w:tc>
+        <w:tc>
+          <w:tcPr/>
+          <w:p>
+            <w:pPr>
+              <w:pStyle w:val="Compact"/>
+            </w:pPr>
+          </w:p>
+        </w:tc>
+      </w:tr>
+    </w:tbl>
     <w:bookmarkEnd w:id="86"/>
+    <w:bookmarkEnd w:id="87"/>
     <w:bookmarkStart w:id="95" w:name="change-in-peripheral-circulation"/>
     <w:p>
       <w:pPr>
@@ -5234,7 +5509,7 @@
       <w:tr>
         <w:tc>
           <w:tcPr/>
-          <w:bookmarkStart w:id="90" w:name="fig-legvol"/>
+          <w:bookmarkStart w:id="91" w:name="fig-legvol"/>
           <w:p>
             <w:pPr>
               <w:jc w:val="center"/>
@@ -5244,18 +5519,18 @@
                 <wp:inline>
                   <wp:extent cx="5334000" cy="3899545"/>
                   <wp:effectExtent b="0" l="0" r="0" t="0"/>
-                  <wp:docPr descr="" title="" id="88" name="Picture"/>
+                  <wp:docPr descr="" title="" id="89" name="Picture"/>
                   <a:graphic>
                     <a:graphicData uri="http://schemas.openxmlformats.org/drawingml/2006/picture">
                       <pic:pic>
                         <pic:nvPicPr>
-                          <pic:cNvPr descr="../../images/legvol.jpg" id="89" name="Picture"/>
+                          <pic:cNvPr descr="../../images/legvol.jpg" id="90" name="Picture"/>
                           <pic:cNvPicPr>
                             <a:picLocks noChangeArrowheads="1" noChangeAspect="1"/>
                           </pic:cNvPicPr>
                         </pic:nvPicPr>
                         <pic:blipFill>
-                          <a:blip r:embed="rId87"/>
+                          <a:blip r:embed="rId88"/>
                           <a:stretch>
                             <a:fillRect/>
                           </a:stretch>
@@ -5295,7 +5570,7 @@
               <w:t xml:space="preserve">Figure 5: Zoom window view of measuring the leg volume change resulting from a simulated dive using a marker at T1 (30sec of cuff inflation) and the waveform cursor at T2 (maximum leg volume drop after releasing the pressure).</w:t>
             </w:r>
           </w:p>
-          <w:bookmarkEnd w:id="90"/>
+          <w:bookmarkEnd w:id="91"/>
         </w:tc>
       </w:tr>
     </w:tbl>
@@ -5341,12 +5616,12 @@
                 <wp:inline>
                   <wp:extent cx="152400" cy="152400"/>
                   <wp:effectExtent b="0" l="0" r="0" t="0"/>
-                  <wp:docPr descr="" title="" id="91" name="Picture"/>
+                  <wp:docPr descr="" title="" id="92" name="Picture"/>
                   <a:graphic>
                     <a:graphicData uri="http://schemas.openxmlformats.org/drawingml/2006/picture">
                       <pic:pic>
                         <pic:nvPicPr>
-                          <pic:cNvPr descr="/Applications/quarto/share/formats/docx/tip.png" id="92" name="Picture"/>
+                          <pic:cNvPr descr="/Applications/quarto/share/formats/docx/tip.png" id="93" name="Picture"/>
                           <pic:cNvPicPr>
                             <a:picLocks noChangeArrowheads="1" noChangeAspect="1"/>
                           </pic:cNvPicPr>
@@ -5416,7 +5691,7 @@
             <w:pPr>
               <w:numPr>
                 <w:ilvl w:val="0"/>
-                <w:numId w:val="1026"/>
+                <w:numId w:val="1025"/>
               </w:numPr>
               <w:pStyle w:val="Compact"/>
             </w:pPr>
@@ -5458,7 +5733,7 @@
             <w:pPr>
               <w:numPr>
                 <w:ilvl w:val="0"/>
-                <w:numId w:val="1026"/>
+                <w:numId w:val="1025"/>
               </w:numPr>
               <w:pStyle w:val="Compact"/>
             </w:pPr>
@@ -5568,7 +5843,7 @@
             <w:pPr>
               <w:numPr>
                 <w:ilvl w:val="0"/>
-                <w:numId w:val="1026"/>
+                <w:numId w:val="1025"/>
               </w:numPr>
               <w:pStyle w:val="Compact"/>
             </w:pPr>
@@ -5802,7 +6077,7 @@
       <w:pPr>
         <w:numPr>
           <w:ilvl w:val="0"/>
-          <w:numId w:val="1027"/>
+          <w:numId w:val="1026"/>
         </w:numPr>
         <w:pStyle w:val="Compact"/>
       </w:pPr>
@@ -5843,13 +6118,16 @@
           <w:bCs/>
           <w:b/>
         </w:rPr>
-        <w:t xml:space="preserve">recovery</w:t>
-      </w:r>
-      <w:r>
-        <w:t xml:space="preserve"> </w:t>
-      </w:r>
-      <w:r>
-        <w:t xml:space="preserve">from the dive (</w:t>
+        <w:t xml:space="preserve">post dive</w:t>
+      </w:r>
+      <w:r>
+        <w:t xml:space="preserve"> </w:t>
+      </w:r>
+      <w:r>
+        <w:t xml:space="preserve">(</w:t>
+      </w:r>
+      <w:r>
+        <w:t xml:space="preserve"> </w:t>
       </w:r>
       <m:oMath>
         <m:r>
@@ -5910,31 +6188,16 @@
           </m:e>
           <m:sub>
             <m:r>
-              <m:t>t</m:t>
+              <m:t>d</m:t>
             </m:r>
             <m:r>
-              <m:t>r</m:t>
+              <m:t>i</m:t>
+            </m:r>
+            <m:r>
+              <m:t>v</m:t>
             </m:r>
             <m:r>
               <m:t>e</m:t>
-            </m:r>
-            <m:r>
-              <m:t>a</m:t>
-            </m:r>
-            <m:r>
-              <m:t>t</m:t>
-            </m:r>
-            <m:r>
-              <m:t>m</m:t>
-            </m:r>
-            <m:r>
-              <m:t>e</m:t>
-            </m:r>
-            <m:r>
-              <m:t>n</m:t>
-            </m:r>
-            <m:r>
-              <m:t>t</m:t>
             </m:r>
           </m:sub>
         </m:sSub>
@@ -5960,16 +6223,28 @@
           </m:e>
           <m:sub>
             <m:r>
-              <m:t>r</m:t>
-            </m:r>
-            <m:r>
-              <m:t>e</m:t>
-            </m:r>
-            <m:r>
-              <m:t>c</m:t>
+              <m:t>p</m:t>
             </m:r>
             <m:r>
               <m:t>o</m:t>
+            </m:r>
+            <m:r>
+              <m:t>s</m:t>
+            </m:r>
+            <m:r>
+              <m:t>t</m:t>
+            </m:r>
+            <m:r>
+              <m:rPr>
+                <m:sty m:val="p"/>
+              </m:rPr>
+              <m:t>−</m:t>
+            </m:r>
+            <m:r>
+              <m:t>d</m:t>
+            </m:r>
+            <m:r>
+              <m:t>i</m:t>
             </m:r>
             <m:r>
               <m:t>v</m:t>
@@ -5977,43 +6252,29 @@
             <m:r>
               <m:t>e</m:t>
             </m:r>
-            <m:r>
-              <m:t>r</m:t>
-            </m:r>
-            <m:r>
-              <m:t>y</m:t>
-            </m:r>
           </m:sub>
         </m:sSub>
       </m:oMath>
       <w:r>
-        <w:t xml:space="preserve">) . Tabulate as in Table</w:t>
-      </w:r>
-      <w:r>
-        <w:t xml:space="preserve"> </w:t>
-      </w:r>
-      <w:hyperlink w:anchor="tbl-divedata">
-        <w:r>
-          <w:rPr>
-            <w:rStyle w:val="Hyperlink"/>
-          </w:rPr>
-          <w:t xml:space="preserve">Table 1</w:t>
-        </w:r>
-      </w:hyperlink>
-      <w:r>
-        <w:t xml:space="preserve">.</w:t>
+        <w:t xml:space="preserve"> </w:t>
+      </w:r>
+      <w:r>
+        <w:t xml:space="preserve">) .</w:t>
       </w:r>
     </w:p>
     <w:p>
       <w:pPr>
         <w:numPr>
           <w:ilvl w:val="0"/>
-          <w:numId w:val="1027"/>
+          <w:numId w:val="1026"/>
         </w:numPr>
         <w:pStyle w:val="Compact"/>
       </w:pPr>
       <w:r>
-        <w:t xml:space="preserve">Calculate the relative leg volumes for dive vs. control and recovery vs. control (</w:t>
+        <w:t xml:space="preserve">Calculate the relative leg volumes for dive vs. control and post-dive vs. control (</w:t>
+      </w:r>
+      <w:r>
+        <w:t xml:space="preserve"> </w:t>
       </w:r>
       <m:oMath>
         <m:r>
@@ -6030,31 +6291,16 @@
           </m:e>
           <m:sub>
             <m:r>
-              <m:t>t</m:t>
+              <m:t>d</m:t>
             </m:r>
             <m:r>
-              <m:t>r</m:t>
+              <m:t>i</m:t>
+            </m:r>
+            <m:r>
+              <m:t>v</m:t>
             </m:r>
             <m:r>
               <m:t>e</m:t>
-            </m:r>
-            <m:r>
-              <m:t>a</m:t>
-            </m:r>
-            <m:r>
-              <m:t>t</m:t>
-            </m:r>
-            <m:r>
-              <m:t>m</m:t>
-            </m:r>
-            <m:r>
-              <m:t>e</m:t>
-            </m:r>
-            <m:r>
-              <m:t>n</m:t>
-            </m:r>
-            <m:r>
-              <m:t>t</m:t>
             </m:r>
           </m:sub>
         </m:sSub>
@@ -6122,28 +6368,34 @@
           </m:e>
           <m:sub>
             <m:r>
-              <m:t>r</m:t>
-            </m:r>
-            <m:r>
-              <m:t>e</m:t>
-            </m:r>
-            <m:r>
-              <m:t>c</m:t>
+              <m:t>p</m:t>
             </m:r>
             <m:r>
               <m:t>o</m:t>
+            </m:r>
+            <m:r>
+              <m:t>s</m:t>
+            </m:r>
+            <m:r>
+              <m:t>t</m:t>
+            </m:r>
+            <m:r>
+              <m:rPr>
+                <m:sty m:val="p"/>
+              </m:rPr>
+              <m:t>−</m:t>
+            </m:r>
+            <m:r>
+              <m:t>d</m:t>
+            </m:r>
+            <m:r>
+              <m:t>i</m:t>
             </m:r>
             <m:r>
               <m:t>v</m:t>
             </m:r>
             <m:r>
               <m:t>e</m:t>
-            </m:r>
-            <m:r>
-              <m:t>r</m:t>
-            </m:r>
-            <m:r>
-              <m:t>y</m:t>
             </m:r>
           </m:sub>
         </m:sSub>
@@ -6201,12 +6453,12 @@
       <w:pPr>
         <w:numPr>
           <w:ilvl w:val="0"/>
-          <w:numId w:val="1027"/>
+          <w:numId w:val="1026"/>
         </w:numPr>
         <w:pStyle w:val="Compact"/>
       </w:pPr>
       <w:r>
-        <w:t xml:space="preserve">For the</w:t>
+        <w:t xml:space="preserve">Do the same for the</w:t>
       </w:r>
       <w:r>
         <w:t xml:space="preserve"> </w:t>
@@ -6219,7 +6471,7 @@
         <w:t xml:space="preserve">breath hold experiment</w:t>
       </w:r>
       <w:r>
-        <w:t xml:space="preserve">, use the</w:t>
+        <w:t xml:space="preserve">, and your</w:t>
       </w:r>
       <w:r>
         <w:t xml:space="preserve"> </w:t>
@@ -6229,46 +6481,18 @@
           <w:bCs/>
           <w:b/>
         </w:rPr>
-        <w:t xml:space="preserve">recovery from the dive</w:t>
-      </w:r>
-      <w:r>
-        <w:t xml:space="preserve"> </w:t>
-      </w:r>
-      <w:r>
-        <w:t xml:space="preserve">value as the</w:t>
-      </w:r>
-      <w:r>
-        <w:t xml:space="preserve"> </w:t>
-      </w:r>
-      <w:r>
-        <w:rPr>
-          <w:bCs/>
-          <w:b/>
-        </w:rPr>
-        <w:t xml:space="preserve">control</w:t>
-      </w:r>
-      <w:r>
-        <w:t xml:space="preserve"> </w:t>
-      </w:r>
-      <w:r>
-        <w:t xml:space="preserve">for breath hold.</w:t>
-      </w:r>
-    </w:p>
-    <w:p>
-      <w:pPr>
-        <w:numPr>
-          <w:ilvl w:val="0"/>
-          <w:numId w:val="1027"/>
-        </w:numPr>
-        <w:pStyle w:val="Compact"/>
-      </w:pPr>
-      <w:r>
-        <w:t xml:space="preserve">Collect the leg volume data as before and tablulate as in</w:t>
-      </w:r>
-      <w:r>
-        <w:t xml:space="preserve"> </w:t>
-      </w:r>
-      <w:hyperlink w:anchor="tbl-breathholddata">
+        <w:t xml:space="preserve">custom experiment</w:t>
+      </w:r>
+      <w:r>
+        <w:t xml:space="preserve"> </w:t>
+      </w:r>
+      <w:r>
+        <w:t xml:space="preserve">and tabulate as in</w:t>
+      </w:r>
+      <w:r>
+        <w:t xml:space="preserve"> </w:t>
+      </w:r>
+      <w:hyperlink w:anchor="tbl-lvdata">
         <w:r>
           <w:rPr>
             <w:rStyle w:val="Hyperlink"/>
@@ -6276,26 +6500,164 @@
           <w:t xml:space="preserve">Table 2</w:t>
         </w:r>
       </w:hyperlink>
-    </w:p>
-    <w:p>
-      <w:pPr>
-        <w:numPr>
-          <w:ilvl w:val="0"/>
-          <w:numId w:val="1027"/>
-        </w:numPr>
-        <w:pStyle w:val="Compact"/>
-      </w:pPr>
-      <w:r>
-        <w:t xml:space="preserve">Do the same for your additional experiment.</w:t>
-      </w:r>
-    </w:p>
-    <w:bookmarkStart w:id="93" w:name="tbl-divedata"/>
+      <w:r>
+        <w:t xml:space="preserve">.</w:t>
+      </w:r>
+    </w:p>
+    <w:bookmarkStart w:id="94" w:name="tbl-lvdata"/>
     <w:p>
       <w:pPr>
         <w:pStyle w:val="TableCaption"/>
       </w:pPr>
       <w:r>
-        <w:t xml:space="preserve">Table 1: Effects of diving on peripheral circulation</w:t>
+        <w:t xml:space="preserve">Table 2: Heart rate (HR), pulse amplitude (PA), and leg volume (LV) data to record in your notebook. These are measurements taken during the</w:t>
+      </w:r>
+      <w:r>
+        <w:t xml:space="preserve"> </w:t>
+      </w:r>
+      <w:r>
+        <w:t xml:space="preserve">“</w:t>
+      </w:r>
+      <w:r>
+        <w:t xml:space="preserve">treatment</w:t>
+      </w:r>
+      <w:r>
+        <w:t xml:space="preserve">”</w:t>
+      </w:r>
+      <w:r>
+        <w:t xml:space="preserve"> </w:t>
+      </w:r>
+      <w:r>
+        <w:t xml:space="preserve">phase of each experiment. You may use the</w:t>
+      </w:r>
+      <w:r>
+        <w:t xml:space="preserve"> </w:t>
+      </w:r>
+      <m:oMath>
+        <m:r>
+          <m:t>H</m:t>
+        </m:r>
+        <m:sSub>
+          <m:e>
+            <m:r>
+              <m:t>R</m:t>
+            </m:r>
+          </m:e>
+          <m:sub>
+            <m:r>
+              <m:t>c</m:t>
+            </m:r>
+            <m:r>
+              <m:t>o</m:t>
+            </m:r>
+            <m:r>
+              <m:t>n</m:t>
+            </m:r>
+            <m:r>
+              <m:t>t</m:t>
+            </m:r>
+            <m:r>
+              <m:t>r</m:t>
+            </m:r>
+            <m:r>
+              <m:t>o</m:t>
+            </m:r>
+            <m:r>
+              <m:t>l</m:t>
+            </m:r>
+          </m:sub>
+        </m:sSub>
+      </m:oMath>
+      <w:r>
+        <w:t xml:space="preserve">,</w:t>
+      </w:r>
+      <w:r>
+        <w:t xml:space="preserve"> </w:t>
+      </w:r>
+      <m:oMath>
+        <m:r>
+          <m:t>P</m:t>
+        </m:r>
+        <m:sSub>
+          <m:e>
+            <m:r>
+              <m:t>A</m:t>
+            </m:r>
+          </m:e>
+          <m:sub>
+            <m:r>
+              <m:t>c</m:t>
+            </m:r>
+            <m:r>
+              <m:t>o</m:t>
+            </m:r>
+            <m:r>
+              <m:t>n</m:t>
+            </m:r>
+            <m:r>
+              <m:t>t</m:t>
+            </m:r>
+            <m:r>
+              <m:t>r</m:t>
+            </m:r>
+            <m:r>
+              <m:t>o</m:t>
+            </m:r>
+            <m:r>
+              <m:t>l</m:t>
+            </m:r>
+          </m:sub>
+        </m:sSub>
+      </m:oMath>
+      <w:r>
+        <w:t xml:space="preserve">, and</w:t>
+      </w:r>
+      <w:r>
+        <w:t xml:space="preserve"> </w:t>
+      </w:r>
+      <m:oMath>
+        <m:r>
+          <m:t>Δ</m:t>
+        </m:r>
+        <m:r>
+          <m:t>L</m:t>
+        </m:r>
+        <m:sSub>
+          <m:e>
+            <m:r>
+              <m:t>V</m:t>
+            </m:r>
+          </m:e>
+          <m:sub>
+            <m:r>
+              <m:t>c</m:t>
+            </m:r>
+            <m:r>
+              <m:t>o</m:t>
+            </m:r>
+            <m:r>
+              <m:t>n</m:t>
+            </m:r>
+            <m:r>
+              <m:t>t</m:t>
+            </m:r>
+            <m:r>
+              <m:t>r</m:t>
+            </m:r>
+            <m:r>
+              <m:t>o</m:t>
+            </m:r>
+            <m:r>
+              <m:t>l</m:t>
+            </m:r>
+          </m:sub>
+        </m:sSub>
+      </m:oMath>
+      <w:r>
+        <w:t xml:space="preserve"> </w:t>
+      </w:r>
+      <w:r>
+        <w:t xml:space="preserve">for all of your comparisions if your setup has not changed (i.e., you did not reposition your cuff or your transducers).</w:t>
       </w:r>
     </w:p>
     <w:tbl>
@@ -6304,7 +6666,7 @@
         <w:tblW w:type="pct" w:w="5000"/>
         <w:tblLook w:firstRow="1" w:lastRow="0" w:firstColumn="0" w:lastColumn="0" w:noHBand="0" w:noVBand="0" w:val="0020"/>
         <w:jc w:val="start"/>
-        <w:tblCaption w:val="Table 1: Effects of diving on peripheral circulation"/>
+        <w:tblCaption w:val="Table 2: Heart rate (HR), pulse amplitude (PA), and leg volume (LV) data to record in your notebook. These are measurements taken during the “treatment” phase of each experiment. You may use the HR_{control}, PA_{control}, and \Delta LV_{control} for all of your comparisions if your setup has not changed (i.e., you did not reposition your cuff or your transducers)."/>
       </w:tblPr>
       <w:tblGrid>
         <w:gridCol w:w="1320"/>
@@ -6323,13 +6685,179 @@
           <w:p>
             <w:pPr>
               <w:pStyle w:val="Compact"/>
+            </w:pPr>
+          </w:p>
+        </w:tc>
+        <w:tc>
+          <w:tcPr/>
+          <w:p>
+            <w:pPr>
+              <w:pStyle w:val="Compact"/>
               <w:jc w:val="left"/>
             </w:pPr>
             <w:r>
-              <w:t xml:space="preserve">Subject name</w:t>
-            </w:r>
-          </w:p>
-        </w:tc>
+              <w:t xml:space="preserve">Control</w:t>
+            </w:r>
+          </w:p>
+        </w:tc>
+        <w:tc>
+          <w:tcPr/>
+          <w:p>
+            <w:pPr>
+              <w:pStyle w:val="Compact"/>
+              <w:jc w:val="left"/>
+            </w:pPr>
+            <w:r>
+              <w:t xml:space="preserve">Dive</w:t>
+            </w:r>
+          </w:p>
+        </w:tc>
+        <w:tc>
+          <w:tcPr/>
+          <w:p>
+            <w:pPr>
+              <w:pStyle w:val="Compact"/>
+              <w:jc w:val="left"/>
+            </w:pPr>
+            <w:r>
+              <w:t xml:space="preserve">Post Dive</w:t>
+            </w:r>
+          </w:p>
+        </w:tc>
+        <w:tc>
+          <w:tcPr/>
+          <w:p>
+            <w:pPr>
+              <w:pStyle w:val="Compact"/>
+              <w:jc w:val="left"/>
+            </w:pPr>
+            <w:r>
+              <w:t xml:space="preserve">Breath Hold</w:t>
+            </w:r>
+          </w:p>
+        </w:tc>
+        <w:tc>
+          <w:tcPr/>
+          <w:p>
+            <w:pPr>
+              <w:pStyle w:val="Compact"/>
+              <w:jc w:val="left"/>
+            </w:pPr>
+            <w:r>
+              <w:t xml:space="preserve">My Expt</w:t>
+            </w:r>
+          </w:p>
+        </w:tc>
+      </w:tr>
+      <w:tr>
+        <w:tc>
+          <w:tcPr/>
+          <w:p>
+            <w:pPr>
+              <w:pStyle w:val="Compact"/>
+              <w:jc w:val="left"/>
+            </w:pPr>
+            <w:r>
+              <w:t xml:space="preserve">heart rate (BPM)</w:t>
+            </w:r>
+          </w:p>
+        </w:tc>
+        <w:tc>
+          <w:tcPr/>
+          <w:p>
+            <w:pPr>
+              <w:pStyle w:val="Compact"/>
+            </w:pPr>
+          </w:p>
+        </w:tc>
+        <w:tc>
+          <w:tcPr/>
+          <w:p>
+            <w:pPr>
+              <w:pStyle w:val="Compact"/>
+            </w:pPr>
+          </w:p>
+        </w:tc>
+        <w:tc>
+          <w:tcPr/>
+          <w:p>
+            <w:pPr>
+              <w:pStyle w:val="Compact"/>
+            </w:pPr>
+          </w:p>
+        </w:tc>
+        <w:tc>
+          <w:tcPr/>
+          <w:p>
+            <w:pPr>
+              <w:pStyle w:val="Compact"/>
+            </w:pPr>
+          </w:p>
+        </w:tc>
+        <w:tc>
+          <w:tcPr/>
+          <w:p>
+            <w:pPr>
+              <w:pStyle w:val="Compact"/>
+            </w:pPr>
+          </w:p>
+        </w:tc>
+      </w:tr>
+      <w:tr>
+        <w:tc>
+          <w:tcPr/>
+          <w:p>
+            <w:pPr>
+              <w:pStyle w:val="Compact"/>
+              <w:jc w:val="left"/>
+            </w:pPr>
+            <w:r>
+              <w:t xml:space="preserve">pulse amplitude (mv)</w:t>
+            </w:r>
+          </w:p>
+        </w:tc>
+        <w:tc>
+          <w:tcPr/>
+          <w:p>
+            <w:pPr>
+              <w:pStyle w:val="Compact"/>
+            </w:pPr>
+          </w:p>
+        </w:tc>
+        <w:tc>
+          <w:tcPr/>
+          <w:p>
+            <w:pPr>
+              <w:pStyle w:val="Compact"/>
+            </w:pPr>
+          </w:p>
+        </w:tc>
+        <w:tc>
+          <w:tcPr/>
+          <w:p>
+            <w:pPr>
+              <w:pStyle w:val="Compact"/>
+            </w:pPr>
+          </w:p>
+        </w:tc>
+        <w:tc>
+          <w:tcPr/>
+          <w:p>
+            <w:pPr>
+              <w:pStyle w:val="Compact"/>
+            </w:pPr>
+          </w:p>
+        </w:tc>
+        <w:tc>
+          <w:tcPr/>
+          <w:p>
+            <w:pPr>
+              <w:pStyle w:val="Compact"/>
+            </w:pPr>
+          </w:p>
+        </w:tc>
+      </w:tr>
+      <w:tr>
         <w:tc>
           <w:tcPr/>
           <w:p>
@@ -6344,36 +6872,9 @@
               <m:r>
                 <m:t>L</m:t>
               </m:r>
-              <m:sSub>
-                <m:e>
-                  <m:r>
-                    <m:t>V</m:t>
-                  </m:r>
-                </m:e>
-                <m:sub>
-                  <m:r>
-                    <m:t>c</m:t>
-                  </m:r>
-                  <m:r>
-                    <m:t>o</m:t>
-                  </m:r>
-                  <m:r>
-                    <m:t>n</m:t>
-                  </m:r>
-                  <m:r>
-                    <m:t>t</m:t>
-                  </m:r>
-                  <m:r>
-                    <m:t>r</m:t>
-                  </m:r>
-                  <m:r>
-                    <m:t>o</m:t>
-                  </m:r>
-                  <m:r>
-                    <m:t>l</m:t>
-                  </m:r>
-                </m:sub>
-              </m:sSub>
+              <m:r>
+                <m:t>V</m:t>
+              </m:r>
             </m:oMath>
             <w:r>
               <w:t xml:space="preserve"> </w:t>
@@ -6388,43 +6889,7 @@
           <w:p>
             <w:pPr>
               <w:pStyle w:val="Compact"/>
-              <w:jc w:val="left"/>
-            </w:pPr>
-            <m:oMath>
-              <m:r>
-                <m:t>Δ</m:t>
-              </m:r>
-              <m:r>
-                <m:t>L</m:t>
-              </m:r>
-              <m:sSub>
-                <m:e>
-                  <m:r>
-                    <m:t>V</m:t>
-                  </m:r>
-                </m:e>
-                <m:sub>
-                  <m:r>
-                    <m:t>d</m:t>
-                  </m:r>
-                  <m:r>
-                    <m:t>i</m:t>
-                  </m:r>
-                  <m:r>
-                    <m:t>v</m:t>
-                  </m:r>
-                  <m:r>
-                    <m:t>e</m:t>
-                  </m:r>
-                </m:sub>
-              </m:sSub>
-            </m:oMath>
-            <w:r>
-              <w:t xml:space="preserve"> </w:t>
-            </w:r>
-            <w:r>
-              <w:t xml:space="preserve">(mV)</w:t>
-            </w:r>
+            </w:pPr>
           </w:p>
         </w:tc>
         <w:tc>
@@ -6432,55 +6897,7 @@
           <w:p>
             <w:pPr>
               <w:pStyle w:val="Compact"/>
-              <w:jc w:val="left"/>
-            </w:pPr>
-            <m:oMath>
-              <m:r>
-                <m:t>Δ</m:t>
-              </m:r>
-              <m:r>
-                <m:t>L</m:t>
-              </m:r>
-              <m:sSub>
-                <m:e>
-                  <m:r>
-                    <m:t>V</m:t>
-                  </m:r>
-                </m:e>
-                <m:sub>
-                  <m:r>
-                    <m:t>r</m:t>
-                  </m:r>
-                  <m:r>
-                    <m:t>e</m:t>
-                  </m:r>
-                  <m:r>
-                    <m:t>c</m:t>
-                  </m:r>
-                  <m:r>
-                    <m:t>o</m:t>
-                  </m:r>
-                  <m:r>
-                    <m:t>v</m:t>
-                  </m:r>
-                  <m:r>
-                    <m:t>e</m:t>
-                  </m:r>
-                  <m:r>
-                    <m:t>r</m:t>
-                  </m:r>
-                  <m:r>
-                    <m:t>y</m:t>
-                  </m:r>
-                </m:sub>
-              </m:sSub>
-            </m:oMath>
-            <w:r>
-              <w:t xml:space="preserve"> </w:t>
-            </w:r>
-            <w:r>
-              <w:t xml:space="preserve">(mV)</w:t>
-            </w:r>
+            </w:pPr>
           </w:p>
         </w:tc>
         <w:tc>
@@ -6488,11 +6905,7 @@
           <w:p>
             <w:pPr>
               <w:pStyle w:val="Compact"/>
-              <w:jc w:val="left"/>
-            </w:pPr>
-            <w:r>
-              <w:t xml:space="preserve">Dive/Control</w:t>
-            </w:r>
+            </w:pPr>
           </w:p>
         </w:tc>
         <w:tc>
@@ -6500,11 +6913,15 @@
           <w:p>
             <w:pPr>
               <w:pStyle w:val="Compact"/>
-              <w:jc w:val="left"/>
-            </w:pPr>
-            <w:r>
-              <w:t xml:space="preserve">Recovery/Control</w:t>
-            </w:r>
+            </w:pPr>
+          </w:p>
+        </w:tc>
+        <w:tc>
+          <w:tcPr/>
+          <w:p>
+            <w:pPr>
+              <w:pStyle w:val="Compact"/>
+            </w:pPr>
           </w:p>
         </w:tc>
       </w:tr>
@@ -6580,7 +6997,15 @@
           <w:p>
             <w:pPr>
               <w:pStyle w:val="Compact"/>
-            </w:pPr>
+              <w:jc w:val="left"/>
+            </w:pPr>
+            <w:r>
+              <w:rPr>
+                <w:bCs/>
+                <w:b/>
+              </w:rPr>
+              <w:t xml:space="preserve">Dive/Control</w:t>
+            </w:r>
           </w:p>
         </w:tc>
         <w:tc>
@@ -6588,7 +7013,15 @@
           <w:p>
             <w:pPr>
               <w:pStyle w:val="Compact"/>
-            </w:pPr>
+              <w:jc w:val="left"/>
+            </w:pPr>
+            <w:r>
+              <w:rPr>
+                <w:bCs/>
+                <w:b/>
+              </w:rPr>
+              <w:t xml:space="preserve">Post Dive/Control</w:t>
+            </w:r>
           </w:p>
         </w:tc>
         <w:tc>
@@ -6596,7 +7029,15 @@
           <w:p>
             <w:pPr>
               <w:pStyle w:val="Compact"/>
-            </w:pPr>
+              <w:jc w:val="left"/>
+            </w:pPr>
+            <w:r>
+              <w:rPr>
+                <w:bCs/>
+                <w:b/>
+              </w:rPr>
+              <w:t xml:space="preserve">Breath Hold/Control</w:t>
+            </w:r>
           </w:p>
         </w:tc>
         <w:tc>
@@ -6604,7 +7045,15 @@
           <w:p>
             <w:pPr>
               <w:pStyle w:val="Compact"/>
-            </w:pPr>
+              <w:jc w:val="left"/>
+            </w:pPr>
+            <w:r>
+              <w:rPr>
+                <w:bCs/>
+                <w:b/>
+              </w:rPr>
+              <w:t xml:space="preserve">My Expt/Control</w:t>
+            </w:r>
           </w:p>
         </w:tc>
       </w:tr>
@@ -6614,7 +7063,11 @@
           <w:p>
             <w:pPr>
               <w:pStyle w:val="Compact"/>
-            </w:pPr>
+              <w:jc w:val="left"/>
+            </w:pPr>
+            <w:r>
+              <w:t xml:space="preserve">Relative HR</w:t>
+            </w:r>
           </w:p>
         </w:tc>
         <w:tc>
@@ -6655,253 +7108,6 @@
             <w:pPr>
               <w:pStyle w:val="Compact"/>
             </w:pPr>
-          </w:p>
-        </w:tc>
-      </w:tr>
-    </w:tbl>
-    <w:bookmarkEnd w:id="93"/>
-    <w:p>
-      <w:pPr>
-        <w:pStyle w:val="BodyText"/>
-      </w:pPr>
-      <w:r>
-        <w:t xml:space="preserve"> </w:t>
-      </w:r>
-    </w:p>
-    <w:bookmarkStart w:id="94" w:name="tbl-breathholddata"/>
-    <w:p>
-      <w:pPr>
-        <w:pStyle w:val="TableCaption"/>
-      </w:pPr>
-      <w:r>
-        <w:t xml:space="preserve">Table 2: Effects of breath hold on peripheral circulation. Use the recovery LV value from the dive experiment for the control.</w:t>
-      </w:r>
-    </w:p>
-    <w:tbl>
-      <w:tblPr>
-        <w:tblStyle w:val="Table"/>
-        <w:tblW w:type="pct" w:w="5000"/>
-        <w:tblLook w:firstRow="1" w:lastRow="0" w:firstColumn="0" w:lastColumn="0" w:noHBand="0" w:noVBand="0" w:val="0020"/>
-        <w:jc w:val="start"/>
-        <w:tblCaption w:val="Table 2: Effects of breath hold on peripheral circulation. Use the recovery LV value from the dive experiment for the control."/>
-      </w:tblPr>
-      <w:tblGrid>
-        <w:gridCol w:w="1320"/>
-        <w:gridCol w:w="1320"/>
-        <w:gridCol w:w="1320"/>
-        <w:gridCol w:w="1320"/>
-        <w:gridCol w:w="1320"/>
-        <w:gridCol w:w="1320"/>
-      </w:tblGrid>
-      <w:tr>
-        <w:trPr>
-          <w:tblHeader w:val="true"/>
-        </w:trPr>
-        <w:tc>
-          <w:tcPr/>
-          <w:p>
-            <w:pPr>
-              <w:pStyle w:val="Compact"/>
-              <w:jc w:val="left"/>
-            </w:pPr>
-            <w:r>
-              <w:t xml:space="preserve">Subject name</w:t>
-            </w:r>
-          </w:p>
-        </w:tc>
-        <w:tc>
-          <w:tcPr/>
-          <w:p>
-            <w:pPr>
-              <w:pStyle w:val="Compact"/>
-              <w:jc w:val="left"/>
-            </w:pPr>
-            <m:oMath>
-              <m:r>
-                <m:t>Δ</m:t>
-              </m:r>
-              <m:r>
-                <m:t>L</m:t>
-              </m:r>
-              <m:sSub>
-                <m:e>
-                  <m:r>
-                    <m:t>V</m:t>
-                  </m:r>
-                </m:e>
-                <m:sub>
-                  <m:r>
-                    <m:t>c</m:t>
-                  </m:r>
-                  <m:r>
-                    <m:t>o</m:t>
-                  </m:r>
-                  <m:r>
-                    <m:t>n</m:t>
-                  </m:r>
-                  <m:r>
-                    <m:t>t</m:t>
-                  </m:r>
-                  <m:r>
-                    <m:t>r</m:t>
-                  </m:r>
-                  <m:r>
-                    <m:t>o</m:t>
-                  </m:r>
-                  <m:r>
-                    <m:t>l</m:t>
-                  </m:r>
-                </m:sub>
-              </m:sSub>
-            </m:oMath>
-            <w:r>
-              <w:t xml:space="preserve"> </w:t>
-            </w:r>
-            <w:r>
-              <w:t xml:space="preserve">(mV)</w:t>
-            </w:r>
-          </w:p>
-        </w:tc>
-        <w:tc>
-          <w:tcPr/>
-          <w:p>
-            <w:pPr>
-              <w:pStyle w:val="Compact"/>
-              <w:jc w:val="left"/>
-            </w:pPr>
-            <m:oMath>
-              <m:r>
-                <m:t>Δ</m:t>
-              </m:r>
-              <m:r>
-                <m:t>L</m:t>
-              </m:r>
-              <m:sSub>
-                <m:e>
-                  <m:r>
-                    <m:t>V</m:t>
-                  </m:r>
-                </m:e>
-                <m:sub>
-                  <m:r>
-                    <m:t>b</m:t>
-                  </m:r>
-                  <m:r>
-                    <m:t>r</m:t>
-                  </m:r>
-                  <m:r>
-                    <m:t>e</m:t>
-                  </m:r>
-                  <m:r>
-                    <m:t>a</m:t>
-                  </m:r>
-                  <m:r>
-                    <m:t>t</m:t>
-                  </m:r>
-                  <m:r>
-                    <m:t>h</m:t>
-                  </m:r>
-                  <m:r>
-                    <m:t>h</m:t>
-                  </m:r>
-                  <m:r>
-                    <m:t>o</m:t>
-                  </m:r>
-                  <m:r>
-                    <m:t>l</m:t>
-                  </m:r>
-                  <m:r>
-                    <m:t>d</m:t>
-                  </m:r>
-                </m:sub>
-              </m:sSub>
-            </m:oMath>
-            <w:r>
-              <w:t xml:space="preserve"> </w:t>
-            </w:r>
-            <w:r>
-              <w:t xml:space="preserve">(mV)</w:t>
-            </w:r>
-          </w:p>
-        </w:tc>
-        <w:tc>
-          <w:tcPr/>
-          <w:p>
-            <w:pPr>
-              <w:pStyle w:val="Compact"/>
-              <w:jc w:val="left"/>
-            </w:pPr>
-            <m:oMath>
-              <m:r>
-                <m:t>Δ</m:t>
-              </m:r>
-              <m:r>
-                <m:t>L</m:t>
-              </m:r>
-              <m:sSub>
-                <m:e>
-                  <m:r>
-                    <m:t>V</m:t>
-                  </m:r>
-                </m:e>
-                <m:sub>
-                  <m:r>
-                    <m:t>r</m:t>
-                  </m:r>
-                  <m:r>
-                    <m:t>e</m:t>
-                  </m:r>
-                  <m:r>
-                    <m:t>c</m:t>
-                  </m:r>
-                  <m:r>
-                    <m:t>o</m:t>
-                  </m:r>
-                  <m:r>
-                    <m:t>v</m:t>
-                  </m:r>
-                  <m:r>
-                    <m:t>e</m:t>
-                  </m:r>
-                  <m:r>
-                    <m:t>r</m:t>
-                  </m:r>
-                  <m:r>
-                    <m:t>y</m:t>
-                  </m:r>
-                </m:sub>
-              </m:sSub>
-            </m:oMath>
-            <w:r>
-              <w:t xml:space="preserve"> </w:t>
-            </w:r>
-            <w:r>
-              <w:t xml:space="preserve">(mV)</w:t>
-            </w:r>
-          </w:p>
-        </w:tc>
-        <w:tc>
-          <w:tcPr/>
-          <w:p>
-            <w:pPr>
-              <w:pStyle w:val="Compact"/>
-              <w:jc w:val="left"/>
-            </w:pPr>
-            <w:r>
-              <w:t xml:space="preserve">Breath Hold/Control</w:t>
-            </w:r>
-          </w:p>
-        </w:tc>
-        <w:tc>
-          <w:tcPr/>
-          <w:p>
-            <w:pPr>
-              <w:pStyle w:val="Compact"/>
-              <w:jc w:val="left"/>
-            </w:pPr>
-            <w:r>
-              <w:t xml:space="preserve">Recovery/Control</w:t>
-            </w:r>
           </w:p>
         </w:tc>
       </w:tr>
@@ -6911,7 +7117,11 @@
           <w:p>
             <w:pPr>
               <w:pStyle w:val="Compact"/>
-            </w:pPr>
+              <w:jc w:val="left"/>
+            </w:pPr>
+            <w:r>
+              <w:t xml:space="preserve">Relative PA</w:t>
+            </w:r>
           </w:p>
         </w:tc>
         <w:tc>
@@ -6961,57 +7171,11 @@
           <w:p>
             <w:pPr>
               <w:pStyle w:val="Compact"/>
-            </w:pPr>
-          </w:p>
-        </w:tc>
-        <w:tc>
-          <w:tcPr/>
-          <w:p>
-            <w:pPr>
-              <w:pStyle w:val="Compact"/>
-            </w:pPr>
-          </w:p>
-        </w:tc>
-        <w:tc>
-          <w:tcPr/>
-          <w:p>
-            <w:pPr>
-              <w:pStyle w:val="Compact"/>
-            </w:pPr>
-          </w:p>
-        </w:tc>
-        <w:tc>
-          <w:tcPr/>
-          <w:p>
-            <w:pPr>
-              <w:pStyle w:val="Compact"/>
-            </w:pPr>
-          </w:p>
-        </w:tc>
-        <w:tc>
-          <w:tcPr/>
-          <w:p>
-            <w:pPr>
-              <w:pStyle w:val="Compact"/>
-            </w:pPr>
-          </w:p>
-        </w:tc>
-        <w:tc>
-          <w:tcPr/>
-          <w:p>
-            <w:pPr>
-              <w:pStyle w:val="Compact"/>
-            </w:pPr>
-          </w:p>
-        </w:tc>
-      </w:tr>
-      <w:tr>
-        <w:tc>
-          <w:tcPr/>
-          <w:p>
-            <w:pPr>
-              <w:pStyle w:val="Compact"/>
-            </w:pPr>
+              <w:jc w:val="left"/>
+            </w:pPr>
+            <w:r>
+              <w:t xml:space="preserve">Relative LV</w:t>
+            </w:r>
           </w:p>
         </w:tc>
         <w:tc>
@@ -7072,12 +7236,128 @@
       <w:pPr>
         <w:numPr>
           <w:ilvl w:val="0"/>
-          <w:numId w:val="1028"/>
+          <w:numId w:val="1027"/>
         </w:numPr>
         <w:pStyle w:val="Compact"/>
       </w:pPr>
       <w:r>
         <w:t xml:space="preserve">Compare your results of heart rate during breath holding with those from simulated dives. Are they the same?</w:t>
+      </w:r>
+    </w:p>
+    <w:p>
+      <w:pPr>
+        <w:numPr>
+          <w:ilvl w:val="0"/>
+          <w:numId w:val="1027"/>
+        </w:numPr>
+        <w:pStyle w:val="Compact"/>
+      </w:pPr>
+      <w:r>
+        <w:t xml:space="preserve">What factors could explain differences between breath holding and a</w:t>
+      </w:r>
+      <w:r>
+        <w:t xml:space="preserve"> </w:t>
+      </w:r>
+      <w:r>
+        <w:t xml:space="preserve">“</w:t>
+      </w:r>
+      <w:r>
+        <w:t xml:space="preserve">dive</w:t>
+      </w:r>
+      <w:r>
+        <w:t xml:space="preserve">”</w:t>
+      </w:r>
+      <w:r>
+        <w:t xml:space="preserve">? Have you eliminated any hypotheses with your experiments?</w:t>
+      </w:r>
+    </w:p>
+    <w:p>
+      <w:pPr>
+        <w:numPr>
+          <w:ilvl w:val="0"/>
+          <w:numId w:val="1027"/>
+        </w:numPr>
+        <w:pStyle w:val="Compact"/>
+      </w:pPr>
+      <w:r>
+        <w:t xml:space="preserve">Compare the percent change in heart rate during dives among different people. Is the relative or absolute bradycardia similar?</w:t>
+      </w:r>
+      <w:r>
+        <w:br/>
+      </w:r>
+    </w:p>
+    <w:p>
+      <w:pPr>
+        <w:numPr>
+          <w:ilvl w:val="0"/>
+          <w:numId w:val="1027"/>
+        </w:numPr>
+        <w:pStyle w:val="Compact"/>
+      </w:pPr>
+      <w:r>
+        <w:t xml:space="preserve">Do your results for leg volume suggest that peripheral circulation changes during a dive? during a breath-hold?</w:t>
+      </w:r>
+    </w:p>
+    <w:p>
+      <w:pPr>
+        <w:numPr>
+          <w:ilvl w:val="0"/>
+          <w:numId w:val="1027"/>
+        </w:numPr>
+        <w:pStyle w:val="Compact"/>
+      </w:pPr>
+      <w:r>
+        <w:t xml:space="preserve">Did your peripheral circulation increase or decrease during a</w:t>
+      </w:r>
+      <w:r>
+        <w:t xml:space="preserve"> </w:t>
+      </w:r>
+      <w:r>
+        <w:t xml:space="preserve">“</w:t>
+      </w:r>
+      <w:r>
+        <w:t xml:space="preserve">dive</w:t>
+      </w:r>
+      <w:r>
+        <w:t xml:space="preserve">”</w:t>
+      </w:r>
+      <w:r>
+        <w:t xml:space="preserve">? during a breath hold?</w:t>
+      </w:r>
+    </w:p>
+    <w:p>
+      <w:pPr>
+        <w:numPr>
+          <w:ilvl w:val="0"/>
+          <w:numId w:val="1027"/>
+        </w:numPr>
+        <w:pStyle w:val="Compact"/>
+      </w:pPr>
+      <w:r>
+        <w:t xml:space="preserve">What comparisons can you make to dive deeper into your data? Which numbers would you look at?</w:t>
+      </w:r>
+    </w:p>
+    <w:p>
+      <w:pPr>
+        <w:numPr>
+          <w:ilvl w:val="0"/>
+          <w:numId w:val="1027"/>
+        </w:numPr>
+        <w:pStyle w:val="Compact"/>
+      </w:pPr>
+      <w:r>
+        <w:t xml:space="preserve">Why do you think the diving response is considered advantageous?</w:t>
+      </w:r>
+    </w:p>
+    <w:bookmarkEnd w:id="97"/>
+    <w:bookmarkEnd w:id="98"/>
+    <w:bookmarkStart w:id="100" w:name="after-lab-assignment-week-3"/>
+    <w:p>
+      <w:pPr>
+        <w:pStyle w:val="Heading1"/>
+      </w:pPr>
+      <w:r>
+        <w:t xml:space="preserve">After Lab: Assignment Week 3:</w:t>
       </w:r>
     </w:p>
     <w:p>
@@ -7085,122 +7365,6 @@
         <w:numPr>
           <w:ilvl w:val="0"/>
           <w:numId w:val="1028"/>
-        </w:numPr>
-        <w:pStyle w:val="Compact"/>
-      </w:pPr>
-      <w:r>
-        <w:t xml:space="preserve">What factors could explain differences between breath holding and a</w:t>
-      </w:r>
-      <w:r>
-        <w:t xml:space="preserve"> </w:t>
-      </w:r>
-      <w:r>
-        <w:t xml:space="preserve">“</w:t>
-      </w:r>
-      <w:r>
-        <w:t xml:space="preserve">dive</w:t>
-      </w:r>
-      <w:r>
-        <w:t xml:space="preserve">”</w:t>
-      </w:r>
-      <w:r>
-        <w:t xml:space="preserve">? Have you eliminated any hypotheses with your experiments?</w:t>
-      </w:r>
-    </w:p>
-    <w:p>
-      <w:pPr>
-        <w:numPr>
-          <w:ilvl w:val="0"/>
-          <w:numId w:val="1028"/>
-        </w:numPr>
-        <w:pStyle w:val="Compact"/>
-      </w:pPr>
-      <w:r>
-        <w:t xml:space="preserve">Compare the percent change in heart rate during dives among different people. Is the relative or absolute bradycardia similar?</w:t>
-      </w:r>
-      <w:r>
-        <w:br/>
-      </w:r>
-    </w:p>
-    <w:p>
-      <w:pPr>
-        <w:numPr>
-          <w:ilvl w:val="0"/>
-          <w:numId w:val="1028"/>
-        </w:numPr>
-        <w:pStyle w:val="Compact"/>
-      </w:pPr>
-      <w:r>
-        <w:t xml:space="preserve">Do your results for leg volume suggest that peripheral circulation changes during a dive? during a breath-hold?</w:t>
-      </w:r>
-    </w:p>
-    <w:p>
-      <w:pPr>
-        <w:numPr>
-          <w:ilvl w:val="0"/>
-          <w:numId w:val="1028"/>
-        </w:numPr>
-        <w:pStyle w:val="Compact"/>
-      </w:pPr>
-      <w:r>
-        <w:t xml:space="preserve">Did your peripheral circulation increase or decrease during a</w:t>
-      </w:r>
-      <w:r>
-        <w:t xml:space="preserve"> </w:t>
-      </w:r>
-      <w:r>
-        <w:t xml:space="preserve">“</w:t>
-      </w:r>
-      <w:r>
-        <w:t xml:space="preserve">dive</w:t>
-      </w:r>
-      <w:r>
-        <w:t xml:space="preserve">”</w:t>
-      </w:r>
-      <w:r>
-        <w:t xml:space="preserve">? during a breath hold?</w:t>
-      </w:r>
-    </w:p>
-    <w:p>
-      <w:pPr>
-        <w:numPr>
-          <w:ilvl w:val="0"/>
-          <w:numId w:val="1028"/>
-        </w:numPr>
-        <w:pStyle w:val="Compact"/>
-      </w:pPr>
-      <w:r>
-        <w:t xml:space="preserve">What comparisons can you make to dive deeper into your data? Which numbers would you look at?</w:t>
-      </w:r>
-    </w:p>
-    <w:p>
-      <w:pPr>
-        <w:numPr>
-          <w:ilvl w:val="0"/>
-          <w:numId w:val="1028"/>
-        </w:numPr>
-        <w:pStyle w:val="Compact"/>
-      </w:pPr>
-      <w:r>
-        <w:t xml:space="preserve">Why do you think the diving response is considered advantageous?</w:t>
-      </w:r>
-    </w:p>
-    <w:bookmarkEnd w:id="97"/>
-    <w:bookmarkEnd w:id="98"/>
-    <w:bookmarkStart w:id="100" w:name="after-lab-assignment-week-3"/>
-    <w:p>
-      <w:pPr>
-        <w:pStyle w:val="Heading1"/>
-      </w:pPr>
-      <w:r>
-        <w:t xml:space="preserve">After Lab: Assignment Week 3:</w:t>
-      </w:r>
-    </w:p>
-    <w:p>
-      <w:pPr>
-        <w:numPr>
-          <w:ilvl w:val="0"/>
-          <w:numId w:val="1029"/>
         </w:numPr>
         <w:pStyle w:val="Compact"/>
       </w:pPr>
@@ -7239,7 +7403,7 @@
       <w:pPr>
         <w:numPr>
           <w:ilvl w:val="0"/>
-          <w:numId w:val="1029"/>
+          <w:numId w:val="1028"/>
         </w:numPr>
         <w:pStyle w:val="Compact"/>
       </w:pPr>
@@ -8061,6 +8225,36 @@
     </w:lvlOverride>
   </w:num>
   <w:num w:numId="1023">
+    <w:abstractNumId w:val="99411"/>
+    <w:lvlOverride w:ilvl="0">
+      <w:startOverride w:val="1"/>
+    </w:lvlOverride>
+    <w:lvlOverride w:ilvl="1">
+      <w:startOverride w:val="1"/>
+    </w:lvlOverride>
+    <w:lvlOverride w:ilvl="2">
+      <w:startOverride w:val="1"/>
+    </w:lvlOverride>
+    <w:lvlOverride w:ilvl="3">
+      <w:startOverride w:val="1"/>
+    </w:lvlOverride>
+    <w:lvlOverride w:ilvl="4">
+      <w:startOverride w:val="1"/>
+    </w:lvlOverride>
+    <w:lvlOverride w:ilvl="5">
+      <w:startOverride w:val="1"/>
+    </w:lvlOverride>
+    <w:lvlOverride w:ilvl="6">
+      <w:startOverride w:val="1"/>
+    </w:lvlOverride>
+    <w:lvlOverride w:ilvl="7">
+      <w:startOverride w:val="1"/>
+    </w:lvlOverride>
+    <w:lvlOverride w:ilvl="8">
+      <w:startOverride w:val="1"/>
+    </w:lvlOverride>
+  </w:num>
+  <w:num w:numId="1024">
     <w:abstractNumId w:val="99711"/>
     <w:lvlOverride w:ilvl="0">
       <w:startOverride w:val="1"/>
@@ -8090,38 +8284,8 @@
       <w:startOverride w:val="1"/>
     </w:lvlOverride>
   </w:num>
-  <w:num w:numId="1024">
+  <w:num w:numId="1025">
     <w:abstractNumId w:val="99411"/>
-    <w:lvlOverride w:ilvl="0">
-      <w:startOverride w:val="1"/>
-    </w:lvlOverride>
-    <w:lvlOverride w:ilvl="1">
-      <w:startOverride w:val="1"/>
-    </w:lvlOverride>
-    <w:lvlOverride w:ilvl="2">
-      <w:startOverride w:val="1"/>
-    </w:lvlOverride>
-    <w:lvlOverride w:ilvl="3">
-      <w:startOverride w:val="1"/>
-    </w:lvlOverride>
-    <w:lvlOverride w:ilvl="4">
-      <w:startOverride w:val="1"/>
-    </w:lvlOverride>
-    <w:lvlOverride w:ilvl="5">
-      <w:startOverride w:val="1"/>
-    </w:lvlOverride>
-    <w:lvlOverride w:ilvl="6">
-      <w:startOverride w:val="1"/>
-    </w:lvlOverride>
-    <w:lvlOverride w:ilvl="7">
-      <w:startOverride w:val="1"/>
-    </w:lvlOverride>
-    <w:lvlOverride w:ilvl="8">
-      <w:startOverride w:val="1"/>
-    </w:lvlOverride>
-  </w:num>
-  <w:num w:numId="1025">
-    <w:abstractNumId w:val="99711"/>
     <w:lvlOverride w:ilvl="0">
       <w:startOverride w:val="1"/>
     </w:lvlOverride>
@@ -8211,36 +8375,6 @@
     </w:lvlOverride>
   </w:num>
   <w:num w:numId="1028">
-    <w:abstractNumId w:val="99411"/>
-    <w:lvlOverride w:ilvl="0">
-      <w:startOverride w:val="1"/>
-    </w:lvlOverride>
-    <w:lvlOverride w:ilvl="1">
-      <w:startOverride w:val="1"/>
-    </w:lvlOverride>
-    <w:lvlOverride w:ilvl="2">
-      <w:startOverride w:val="1"/>
-    </w:lvlOverride>
-    <w:lvlOverride w:ilvl="3">
-      <w:startOverride w:val="1"/>
-    </w:lvlOverride>
-    <w:lvlOverride w:ilvl="4">
-      <w:startOverride w:val="1"/>
-    </w:lvlOverride>
-    <w:lvlOverride w:ilvl="5">
-      <w:startOverride w:val="1"/>
-    </w:lvlOverride>
-    <w:lvlOverride w:ilvl="6">
-      <w:startOverride w:val="1"/>
-    </w:lvlOverride>
-    <w:lvlOverride w:ilvl="7">
-      <w:startOverride w:val="1"/>
-    </w:lvlOverride>
-    <w:lvlOverride w:ilvl="8">
-      <w:startOverride w:val="1"/>
-    </w:lvlOverride>
-  </w:num>
-  <w:num w:numId="1029">
     <w:abstractNumId w:val="991"/>
   </w:num>
 </w:numbering>

</xml_diff>

<commit_message>
added design 2 resources page
</commit_message>
<xml_diff>
--- a/docs/labs/Lab3-human-peripheral-circulation-dive-response/Lab3.docx
+++ b/docs/labs/Lab3-human-peripheral-circulation-dive-response/Lab3.docx
@@ -1828,13 +1828,13 @@
       </w:r>
     </w:p>
     <w:bookmarkEnd w:id="53"/>
-    <w:bookmarkStart w:id="54" w:name="equiptment"/>
+    <w:bookmarkStart w:id="54" w:name="equipment"/>
     <w:p>
       <w:pPr>
         <w:pStyle w:val="Heading2"/>
       </w:pPr>
       <w:r>
-        <w:t xml:space="preserve">Equiptment</w:t>
+        <w:t xml:space="preserve">Equipment</w:t>
       </w:r>
     </w:p>
     <w:p>

</xml_diff>